<commit_message>
Removed CountriesLanguages from BookingSystemApp - Doc.docx
</commit_message>
<xml_diff>
--- a/Documentation/BookingSystemApp - Doc.docx
+++ b/Documentation/BookingSystemApp - Doc.docx
@@ -801,29 +801,28 @@
     <w:p>
       <w:pPr>
         <w:rPr>
-          <w:sz w:val="32"/>
-          <w:szCs w:val="32"/>
-          <w:lang w:val="en-US"/>
-        </w:rPr>
-      </w:pPr>
-    </w:p>
-    <w:p>
-      <w:pPr>
-        <w:rPr>
           <w:sz w:val="36"/>
           <w:szCs w:val="36"/>
           <w:lang w:val="en-US"/>
         </w:rPr>
       </w:pPr>
-      <w:r>
+    </w:p>
+    <w:p>
+      <w:pPr>
         <w:rPr>
           <w:sz w:val="36"/>
           <w:szCs w:val="36"/>
           <w:lang w:val="en-US"/>
         </w:rPr>
+      </w:pPr>
+      <w:r>
+        <w:rPr>
+          <w:sz w:val="36"/>
+          <w:szCs w:val="36"/>
+          <w:lang w:val="en-US"/>
+        </w:rPr>
         <w:t xml:space="preserve">Table: </w:t>
       </w:r>
-      <w:proofErr w:type="spellStart"/>
       <w:r>
         <w:rPr>
           <w:i/>
@@ -832,7 +831,457 @@
           <w:szCs w:val="40"/>
           <w:lang w:val="en-US"/>
         </w:rPr>
-        <w:t>Countries</w:t>
+        <w:t>Cities</w:t>
+      </w:r>
+    </w:p>
+    <w:p>
+      <w:pPr>
+        <w:pStyle w:val="a3"/>
+        <w:numPr>
+          <w:ilvl w:val="0"/>
+          <w:numId w:val="13"/>
+        </w:numPr>
+        <w:rPr>
+          <w:sz w:val="28"/>
+          <w:szCs w:val="28"/>
+          <w:lang w:val="en-US"/>
+        </w:rPr>
+      </w:pPr>
+      <w:r>
+        <w:rPr>
+          <w:sz w:val="28"/>
+          <w:szCs w:val="28"/>
+          <w:lang w:val="en-US"/>
+        </w:rPr>
+        <w:t xml:space="preserve">Id – Integer, Primary Key </w:t>
+      </w:r>
+    </w:p>
+    <w:p>
+      <w:pPr>
+        <w:pStyle w:val="a3"/>
+        <w:numPr>
+          <w:ilvl w:val="0"/>
+          <w:numId w:val="13"/>
+        </w:numPr>
+        <w:rPr>
+          <w:sz w:val="28"/>
+          <w:szCs w:val="28"/>
+          <w:lang w:val="en-US"/>
+        </w:rPr>
+      </w:pPr>
+      <w:r>
+        <w:rPr>
+          <w:sz w:val="28"/>
+          <w:szCs w:val="28"/>
+          <w:lang w:val="en-US"/>
+        </w:rPr>
+        <w:t xml:space="preserve">Name – text with length [3, 50] </w:t>
+      </w:r>
+      <w:r>
+        <w:rPr>
+          <w:b/>
+          <w:bCs/>
+          <w:sz w:val="28"/>
+          <w:szCs w:val="28"/>
+          <w:lang w:val="en-US"/>
+        </w:rPr>
+        <w:t>(required)</w:t>
+      </w:r>
+    </w:p>
+    <w:p>
+      <w:pPr>
+        <w:pStyle w:val="a3"/>
+        <w:numPr>
+          <w:ilvl w:val="0"/>
+          <w:numId w:val="13"/>
+        </w:numPr>
+        <w:rPr>
+          <w:sz w:val="28"/>
+          <w:szCs w:val="28"/>
+          <w:lang w:val="en-US"/>
+        </w:rPr>
+      </w:pPr>
+      <w:r>
+        <w:rPr>
+          <w:sz w:val="28"/>
+          <w:szCs w:val="28"/>
+          <w:lang w:val="en-US"/>
+        </w:rPr>
+        <w:t xml:space="preserve">Population – </w:t>
+      </w:r>
+      <w:proofErr w:type="spellStart"/>
+      <w:r>
+        <w:rPr>
+          <w:sz w:val="28"/>
+          <w:szCs w:val="28"/>
+          <w:lang w:val="en-US"/>
+        </w:rPr>
+        <w:t>uint</w:t>
+      </w:r>
+      <w:proofErr w:type="spellEnd"/>
+      <w:r>
+        <w:rPr>
+          <w:sz w:val="28"/>
+          <w:szCs w:val="28"/>
+          <w:lang w:val="en-US"/>
+        </w:rPr>
+        <w:t xml:space="preserve"> </w:t>
+      </w:r>
+      <w:r>
+        <w:rPr>
+          <w:b/>
+          <w:bCs/>
+          <w:sz w:val="28"/>
+          <w:szCs w:val="28"/>
+          <w:lang w:val="en-US"/>
+        </w:rPr>
+        <w:t>(required)</w:t>
+      </w:r>
+    </w:p>
+    <w:p>
+      <w:pPr>
+        <w:pStyle w:val="a3"/>
+        <w:numPr>
+          <w:ilvl w:val="0"/>
+          <w:numId w:val="13"/>
+        </w:numPr>
+        <w:rPr>
+          <w:sz w:val="28"/>
+          <w:szCs w:val="28"/>
+          <w:lang w:val="en-US"/>
+        </w:rPr>
+      </w:pPr>
+      <w:r>
+        <w:rPr>
+          <w:sz w:val="28"/>
+          <w:szCs w:val="28"/>
+          <w:lang w:val="en-US"/>
+        </w:rPr>
+        <w:t xml:space="preserve">Area – text with length [3, 50] </w:t>
+      </w:r>
+      <w:r>
+        <w:rPr>
+          <w:b/>
+          <w:bCs/>
+          <w:sz w:val="28"/>
+          <w:szCs w:val="28"/>
+          <w:lang w:val="en-US"/>
+        </w:rPr>
+        <w:t>(required)</w:t>
+      </w:r>
+    </w:p>
+    <w:p>
+      <w:pPr>
+        <w:pStyle w:val="a3"/>
+        <w:numPr>
+          <w:ilvl w:val="0"/>
+          <w:numId w:val="13"/>
+        </w:numPr>
+        <w:rPr>
+          <w:sz w:val="28"/>
+          <w:szCs w:val="28"/>
+          <w:lang w:val="en-US"/>
+        </w:rPr>
+      </w:pPr>
+      <w:r>
+        <w:rPr>
+          <w:sz w:val="28"/>
+          <w:szCs w:val="28"/>
+          <w:lang w:val="en-US"/>
+        </w:rPr>
+        <w:t xml:space="preserve">Details – text with </w:t>
+      </w:r>
+      <w:r>
+        <w:rPr>
+          <w:sz w:val="28"/>
+          <w:szCs w:val="28"/>
+          <w:lang w:val="en-US"/>
+        </w:rPr>
+        <w:t xml:space="preserve">max </w:t>
+      </w:r>
+      <w:r>
+        <w:rPr>
+          <w:sz w:val="28"/>
+          <w:szCs w:val="28"/>
+          <w:lang w:val="en-US"/>
+        </w:rPr>
+        <w:t xml:space="preserve">length </w:t>
+      </w:r>
+      <w:r>
+        <w:rPr>
+          <w:sz w:val="28"/>
+          <w:szCs w:val="28"/>
+          <w:lang w:val="en-US"/>
+        </w:rPr>
+        <w:t>of</w:t>
+      </w:r>
+      <w:r>
+        <w:rPr>
+          <w:sz w:val="28"/>
+          <w:szCs w:val="28"/>
+          <w:lang w:val="en-US"/>
+        </w:rPr>
+        <w:t xml:space="preserve"> </w:t>
+      </w:r>
+      <w:r>
+        <w:rPr>
+          <w:sz w:val="28"/>
+          <w:szCs w:val="28"/>
+          <w:lang w:val="en-US"/>
+        </w:rPr>
+        <w:t>[</w:t>
+      </w:r>
+      <w:r>
+        <w:rPr>
+          <w:sz w:val="28"/>
+          <w:szCs w:val="28"/>
+          <w:lang w:val="en-US"/>
+        </w:rPr>
+        <w:t xml:space="preserve">200] </w:t>
+      </w:r>
+      <w:r>
+        <w:rPr>
+          <w:b/>
+          <w:bCs/>
+          <w:sz w:val="28"/>
+          <w:szCs w:val="28"/>
+          <w:lang w:val="en-US"/>
+        </w:rPr>
+        <w:t>NULLABLE</w:t>
+      </w:r>
+    </w:p>
+    <w:p>
+      <w:pPr>
+        <w:pStyle w:val="a3"/>
+        <w:numPr>
+          <w:ilvl w:val="0"/>
+          <w:numId w:val="13"/>
+        </w:numPr>
+        <w:rPr>
+          <w:sz w:val="28"/>
+          <w:szCs w:val="28"/>
+          <w:lang w:val="en-US"/>
+        </w:rPr>
+      </w:pPr>
+      <w:proofErr w:type="spellStart"/>
+      <w:r>
+        <w:rPr>
+          <w:sz w:val="28"/>
+          <w:szCs w:val="28"/>
+          <w:lang w:val="en-US"/>
+        </w:rPr>
+        <w:t>Country_Id</w:t>
+      </w:r>
+      <w:proofErr w:type="spellEnd"/>
+      <w:r>
+        <w:rPr>
+          <w:sz w:val="28"/>
+          <w:szCs w:val="28"/>
+          <w:lang w:val="en-US"/>
+        </w:rPr>
+        <w:t xml:space="preserve"> – integer, foreign key </w:t>
+      </w:r>
+      <w:r>
+        <w:rPr>
+          <w:b/>
+          <w:bCs/>
+          <w:sz w:val="28"/>
+          <w:szCs w:val="28"/>
+          <w:lang w:val="en-US"/>
+        </w:rPr>
+        <w:t>(required)</w:t>
+      </w:r>
+    </w:p>
+    <w:p>
+      <w:pPr>
+        <w:pStyle w:val="a3"/>
+        <w:numPr>
+          <w:ilvl w:val="0"/>
+          <w:numId w:val="14"/>
+        </w:numPr>
+        <w:rPr>
+          <w:sz w:val="28"/>
+          <w:szCs w:val="28"/>
+          <w:lang w:val="en-US"/>
+        </w:rPr>
+      </w:pPr>
+      <w:r>
+        <w:rPr>
+          <w:sz w:val="28"/>
+          <w:szCs w:val="28"/>
+          <w:lang w:val="en-US"/>
+        </w:rPr>
+        <w:t xml:space="preserve">Country </w:t>
+      </w:r>
+      <w:r>
+        <w:rPr>
+          <w:sz w:val="28"/>
+          <w:szCs w:val="28"/>
+          <w:lang w:val="en-US"/>
+        </w:rPr>
+        <w:t>–</w:t>
+      </w:r>
+      <w:r>
+        <w:rPr>
+          <w:sz w:val="28"/>
+          <w:szCs w:val="28"/>
+          <w:lang w:val="en-US"/>
+        </w:rPr>
+        <w:t xml:space="preserve"> Country</w:t>
+      </w:r>
+    </w:p>
+    <w:p>
+      <w:pPr>
+        <w:pStyle w:val="a3"/>
+        <w:numPr>
+          <w:ilvl w:val="0"/>
+          <w:numId w:val="14"/>
+        </w:numPr>
+        <w:rPr>
+          <w:sz w:val="28"/>
+          <w:szCs w:val="28"/>
+          <w:lang w:val="en-US"/>
+        </w:rPr>
+      </w:pPr>
+      <w:r>
+        <w:rPr>
+          <w:sz w:val="28"/>
+          <w:szCs w:val="28"/>
+          <w:lang w:val="en-US"/>
+        </w:rPr>
+        <w:t xml:space="preserve">Landmarks – a collection of type Landmark (not included in actual database) </w:t>
+      </w:r>
+      <w:r>
+        <w:rPr>
+          <w:b/>
+          <w:bCs/>
+          <w:i/>
+          <w:iCs/>
+          <w:sz w:val="28"/>
+          <w:szCs w:val="28"/>
+          <w:lang w:val="en-US"/>
+        </w:rPr>
+        <w:t>NULLABLE</w:t>
+      </w:r>
+      <w:r>
+        <w:rPr>
+          <w:sz w:val="28"/>
+          <w:szCs w:val="28"/>
+          <w:lang w:val="en-US"/>
+        </w:rPr>
+        <w:t xml:space="preserve">. </w:t>
+      </w:r>
+      <w:r>
+        <w:rPr>
+          <w:b/>
+          <w:bCs/>
+          <w:sz w:val="28"/>
+          <w:szCs w:val="28"/>
+          <w:lang w:val="en-US"/>
+        </w:rPr>
+        <w:t>It is possible that one city may not have any landmarks</w:t>
+      </w:r>
+      <w:r>
+        <w:rPr>
+          <w:b/>
+          <w:bCs/>
+          <w:sz w:val="28"/>
+          <w:szCs w:val="28"/>
+          <w:lang w:val="en-US"/>
+        </w:rPr>
+        <w:t>!</w:t>
+      </w:r>
+    </w:p>
+    <w:p>
+      <w:pPr>
+        <w:pStyle w:val="a3"/>
+        <w:numPr>
+          <w:ilvl w:val="0"/>
+          <w:numId w:val="14"/>
+        </w:numPr>
+        <w:rPr>
+          <w:sz w:val="28"/>
+          <w:szCs w:val="28"/>
+          <w:lang w:val="en-US"/>
+        </w:rPr>
+      </w:pPr>
+      <w:r>
+        <w:rPr>
+          <w:sz w:val="28"/>
+          <w:szCs w:val="28"/>
+          <w:lang w:val="en-US"/>
+        </w:rPr>
+        <w:t xml:space="preserve">Hotels – a collection of type Hotel (not included in actual database) </w:t>
+      </w:r>
+      <w:r>
+        <w:rPr>
+          <w:b/>
+          <w:bCs/>
+          <w:i/>
+          <w:iCs/>
+          <w:sz w:val="28"/>
+          <w:szCs w:val="28"/>
+          <w:lang w:val="en-US"/>
+        </w:rPr>
+        <w:t>NULLABLE</w:t>
+      </w:r>
+      <w:r>
+        <w:rPr>
+          <w:b/>
+          <w:bCs/>
+          <w:i/>
+          <w:iCs/>
+          <w:sz w:val="28"/>
+          <w:szCs w:val="28"/>
+          <w:lang w:val="en-US"/>
+        </w:rPr>
+        <w:t xml:space="preserve">. </w:t>
+      </w:r>
+      <w:r>
+        <w:rPr>
+          <w:b/>
+          <w:bCs/>
+          <w:sz w:val="28"/>
+          <w:szCs w:val="28"/>
+          <w:lang w:val="en-US"/>
+        </w:rPr>
+        <w:t xml:space="preserve">It is possible that one city may not have any </w:t>
+      </w:r>
+      <w:r>
+        <w:rPr>
+          <w:b/>
+          <w:bCs/>
+          <w:sz w:val="28"/>
+          <w:szCs w:val="28"/>
+          <w:lang w:val="en-US"/>
+        </w:rPr>
+        <w:t>hotels!</w:t>
+      </w:r>
+    </w:p>
+    <w:p>
+      <w:pPr>
+        <w:rPr>
+          <w:sz w:val="32"/>
+          <w:szCs w:val="32"/>
+          <w:lang w:val="en-US"/>
+        </w:rPr>
+      </w:pPr>
+    </w:p>
+    <w:p>
+      <w:pPr>
+        <w:rPr>
+          <w:sz w:val="36"/>
+          <w:szCs w:val="36"/>
+          <w:lang w:val="en-US"/>
+        </w:rPr>
+      </w:pPr>
+      <w:r>
+        <w:rPr>
+          <w:sz w:val="36"/>
+          <w:szCs w:val="36"/>
+          <w:lang w:val="en-US"/>
+        </w:rPr>
+        <w:t xml:space="preserve">Table: </w:t>
       </w:r>
       <w:r>
         <w:rPr>
@@ -842,16 +1291,248 @@
           <w:szCs w:val="40"/>
           <w:lang w:val="en-US"/>
         </w:rPr>
-        <w:t>Languages</w:t>
+        <w:t>Landmarks</w:t>
+      </w:r>
+    </w:p>
+    <w:p>
+      <w:pPr>
+        <w:pStyle w:val="a3"/>
+        <w:numPr>
+          <w:ilvl w:val="0"/>
+          <w:numId w:val="13"/>
+        </w:numPr>
+        <w:rPr>
+          <w:sz w:val="28"/>
+          <w:szCs w:val="28"/>
+          <w:lang w:val="en-US"/>
+        </w:rPr>
+      </w:pPr>
+      <w:r>
+        <w:rPr>
+          <w:sz w:val="28"/>
+          <w:szCs w:val="28"/>
+          <w:lang w:val="en-US"/>
+        </w:rPr>
+        <w:lastRenderedPageBreak/>
+        <w:t>Id</w:t>
+      </w:r>
+      <w:r>
+        <w:rPr>
+          <w:sz w:val="28"/>
+          <w:szCs w:val="28"/>
+          <w:lang w:val="en-US"/>
+        </w:rPr>
+        <w:t>– Integer, Primary Key</w:t>
+      </w:r>
+    </w:p>
+    <w:p>
+      <w:pPr>
+        <w:pStyle w:val="a3"/>
+        <w:numPr>
+          <w:ilvl w:val="0"/>
+          <w:numId w:val="13"/>
+        </w:numPr>
+        <w:rPr>
+          <w:sz w:val="28"/>
+          <w:szCs w:val="28"/>
+          <w:lang w:val="en-US"/>
+        </w:rPr>
+      </w:pPr>
+      <w:r>
+        <w:rPr>
+          <w:sz w:val="28"/>
+          <w:szCs w:val="28"/>
+          <w:lang w:val="en-US"/>
+        </w:rPr>
+        <w:t xml:space="preserve">Name – text with length [3, 50] </w:t>
+      </w:r>
+      <w:r>
+        <w:rPr>
+          <w:b/>
+          <w:bCs/>
+          <w:sz w:val="28"/>
+          <w:szCs w:val="28"/>
+          <w:lang w:val="en-US"/>
+        </w:rPr>
+        <w:t>(required)</w:t>
+      </w:r>
+    </w:p>
+    <w:p>
+      <w:pPr>
+        <w:pStyle w:val="a3"/>
+        <w:numPr>
+          <w:ilvl w:val="0"/>
+          <w:numId w:val="14"/>
+        </w:numPr>
+        <w:rPr>
+          <w:sz w:val="28"/>
+          <w:szCs w:val="28"/>
+          <w:lang w:val="en-US"/>
+        </w:rPr>
+      </w:pPr>
+      <w:r>
+        <w:rPr>
+          <w:sz w:val="28"/>
+          <w:szCs w:val="28"/>
+          <w:lang w:val="en-US"/>
+        </w:rPr>
+        <w:t xml:space="preserve">Address – text with length [5, 80] </w:t>
+      </w:r>
+      <w:r>
+        <w:rPr>
+          <w:b/>
+          <w:bCs/>
+          <w:sz w:val="28"/>
+          <w:szCs w:val="28"/>
+          <w:lang w:val="en-US"/>
+        </w:rPr>
+        <w:t>(required)</w:t>
+      </w:r>
+    </w:p>
+    <w:p>
+      <w:pPr>
+        <w:pStyle w:val="a3"/>
+        <w:numPr>
+          <w:ilvl w:val="0"/>
+          <w:numId w:val="14"/>
+        </w:numPr>
+        <w:rPr>
+          <w:sz w:val="28"/>
+          <w:szCs w:val="28"/>
+          <w:lang w:val="en-US"/>
+        </w:rPr>
+      </w:pPr>
+      <w:r>
+        <w:rPr>
+          <w:sz w:val="28"/>
+          <w:szCs w:val="28"/>
+          <w:lang w:val="en-US"/>
+        </w:rPr>
+        <w:t xml:space="preserve">Details – text with </w:t>
+      </w:r>
+      <w:r>
+        <w:rPr>
+          <w:sz w:val="28"/>
+          <w:szCs w:val="28"/>
+          <w:lang w:val="en-US"/>
+        </w:rPr>
+        <w:t xml:space="preserve">max </w:t>
+      </w:r>
+      <w:r>
+        <w:rPr>
+          <w:sz w:val="28"/>
+          <w:szCs w:val="28"/>
+          <w:lang w:val="en-US"/>
+        </w:rPr>
+        <w:t>length</w:t>
+      </w:r>
+      <w:r>
+        <w:rPr>
+          <w:sz w:val="28"/>
+          <w:szCs w:val="28"/>
+          <w:lang w:val="en-US"/>
+        </w:rPr>
+        <w:t xml:space="preserve"> of</w:t>
+      </w:r>
+      <w:r>
+        <w:rPr>
+          <w:sz w:val="28"/>
+          <w:szCs w:val="28"/>
+          <w:lang w:val="en-US"/>
+        </w:rPr>
+        <w:t xml:space="preserve"> [500</w:t>
+      </w:r>
+      <w:r>
+        <w:rPr>
+          <w:sz w:val="28"/>
+          <w:szCs w:val="28"/>
+          <w:lang w:val="en-US"/>
+        </w:rPr>
+        <w:t xml:space="preserve">] </w:t>
+      </w:r>
+      <w:r>
+        <w:rPr>
+          <w:b/>
+          <w:bCs/>
+          <w:i/>
+          <w:iCs/>
+          <w:sz w:val="28"/>
+          <w:szCs w:val="28"/>
+          <w:lang w:val="en-US"/>
+        </w:rPr>
+        <w:t>NULLABLE</w:t>
+      </w:r>
+    </w:p>
+    <w:p>
+      <w:pPr>
+        <w:pStyle w:val="a3"/>
+        <w:numPr>
+          <w:ilvl w:val="0"/>
+          <w:numId w:val="14"/>
+        </w:numPr>
+        <w:rPr>
+          <w:sz w:val="28"/>
+          <w:szCs w:val="28"/>
+          <w:lang w:val="en-US"/>
+        </w:rPr>
+      </w:pPr>
+      <w:proofErr w:type="spellStart"/>
+      <w:r>
+        <w:rPr>
+          <w:sz w:val="28"/>
+          <w:szCs w:val="28"/>
+          <w:lang w:val="en-US"/>
+        </w:rPr>
+        <w:t>City_Id</w:t>
       </w:r>
       <w:proofErr w:type="spellEnd"/>
-    </w:p>
-    <w:p>
-      <w:pPr>
-        <w:pStyle w:val="a3"/>
-        <w:numPr>
-          <w:ilvl w:val="0"/>
-          <w:numId w:val="12"/>
+      <w:r>
+        <w:rPr>
+          <w:sz w:val="28"/>
+          <w:szCs w:val="28"/>
+          <w:lang w:val="en-US"/>
+        </w:rPr>
+        <w:t xml:space="preserve"> – integer, foreign key </w:t>
+      </w:r>
+      <w:r>
+        <w:rPr>
+          <w:b/>
+          <w:bCs/>
+          <w:sz w:val="28"/>
+          <w:szCs w:val="28"/>
+          <w:lang w:val="en-US"/>
+        </w:rPr>
+        <w:t>(required)</w:t>
+      </w:r>
+    </w:p>
+    <w:p>
+      <w:pPr>
+        <w:pStyle w:val="a3"/>
+        <w:numPr>
+          <w:ilvl w:val="0"/>
+          <w:numId w:val="14"/>
+        </w:numPr>
+        <w:rPr>
+          <w:sz w:val="28"/>
+          <w:szCs w:val="28"/>
+          <w:lang w:val="en-US"/>
+        </w:rPr>
+      </w:pPr>
+      <w:r>
+        <w:rPr>
+          <w:sz w:val="28"/>
+          <w:szCs w:val="28"/>
+          <w:lang w:val="en-US"/>
+        </w:rPr>
+        <w:t>City – City</w:t>
+      </w:r>
+    </w:p>
+    <w:p>
+      <w:pPr>
+        <w:pStyle w:val="a3"/>
+        <w:numPr>
+          <w:ilvl w:val="0"/>
+          <w:numId w:val="14"/>
         </w:numPr>
         <w:rPr>
           <w:sz w:val="28"/>
@@ -866,7 +1547,7 @@
           <w:szCs w:val="28"/>
           <w:lang w:val="en-US"/>
         </w:rPr>
-        <w:t>Country_Id</w:t>
+        <w:t>TicketPrice</w:t>
       </w:r>
       <w:proofErr w:type="spellEnd"/>
       <w:r>
@@ -875,7 +1556,81 @@
           <w:szCs w:val="28"/>
           <w:lang w:val="en-US"/>
         </w:rPr>
-        <w:t xml:space="preserve"> – Integer, Primary Key, Foreign Key </w:t>
+        <w:t xml:space="preserve"> – decima</w:t>
+      </w:r>
+      <w:r>
+        <w:rPr>
+          <w:sz w:val="28"/>
+          <w:szCs w:val="28"/>
+          <w:lang w:val="en-US"/>
+        </w:rPr>
+        <w:t>l</w:t>
+      </w:r>
+    </w:p>
+    <w:p>
+      <w:pPr>
+        <w:pStyle w:val="a3"/>
+        <w:numPr>
+          <w:ilvl w:val="0"/>
+          <w:numId w:val="14"/>
+        </w:numPr>
+        <w:rPr>
+          <w:sz w:val="28"/>
+          <w:szCs w:val="28"/>
+          <w:lang w:val="en-US"/>
+        </w:rPr>
+      </w:pPr>
+      <w:proofErr w:type="spellStart"/>
+      <w:r>
+        <w:rPr>
+          <w:sz w:val="28"/>
+          <w:szCs w:val="28"/>
+          <w:lang w:val="en-US"/>
+        </w:rPr>
+        <w:t>Is</w:t>
+      </w:r>
+      <w:r>
+        <w:rPr>
+          <w:sz w:val="28"/>
+          <w:szCs w:val="28"/>
+          <w:lang w:val="en-US"/>
+        </w:rPr>
+        <w:t>Active</w:t>
+      </w:r>
+      <w:proofErr w:type="spellEnd"/>
+      <w:r>
+        <w:rPr>
+          <w:sz w:val="28"/>
+          <w:szCs w:val="28"/>
+          <w:lang w:val="en-US"/>
+        </w:rPr>
+        <w:t xml:space="preserve"> – </w:t>
+      </w:r>
+      <w:proofErr w:type="spellStart"/>
+      <w:r>
+        <w:rPr>
+          <w:sz w:val="28"/>
+          <w:szCs w:val="28"/>
+          <w:lang w:val="en-US"/>
+        </w:rPr>
+        <w:t>bool</w:t>
+      </w:r>
+      <w:r>
+        <w:rPr>
+          <w:sz w:val="28"/>
+          <w:szCs w:val="28"/>
+          <w:lang w:val="en-US"/>
+        </w:rPr>
+        <w:t>ean</w:t>
+      </w:r>
+      <w:proofErr w:type="spellEnd"/>
+      <w:r>
+        <w:rPr>
+          <w:sz w:val="28"/>
+          <w:szCs w:val="28"/>
+          <w:lang w:val="en-US"/>
+        </w:rPr>
+        <w:t xml:space="preserve"> </w:t>
       </w:r>
       <w:r>
         <w:rPr>
@@ -890,111 +1645,9 @@
     </w:p>
     <w:p>
       <w:pPr>
-        <w:pStyle w:val="a3"/>
-        <w:numPr>
-          <w:ilvl w:val="0"/>
-          <w:numId w:val="12"/>
-        </w:numPr>
-        <w:rPr>
-          <w:sz w:val="28"/>
-          <w:szCs w:val="28"/>
-          <w:lang w:val="en-US"/>
-        </w:rPr>
-      </w:pPr>
-      <w:r>
-        <w:rPr>
-          <w:sz w:val="28"/>
-          <w:szCs w:val="28"/>
-          <w:lang w:val="en-US"/>
-        </w:rPr>
-        <w:t>Country - Country</w:t>
-      </w:r>
-    </w:p>
-    <w:p>
-      <w:pPr>
-        <w:pStyle w:val="a3"/>
-        <w:numPr>
-          <w:ilvl w:val="0"/>
-          <w:numId w:val="12"/>
-        </w:numPr>
-        <w:rPr>
-          <w:sz w:val="28"/>
-          <w:szCs w:val="28"/>
-          <w:lang w:val="en-US"/>
-        </w:rPr>
-      </w:pPr>
-      <w:proofErr w:type="spellStart"/>
-      <w:r>
-        <w:rPr>
-          <w:sz w:val="28"/>
-          <w:szCs w:val="28"/>
-          <w:lang w:val="en-US"/>
-        </w:rPr>
-        <w:t>Language_Id</w:t>
-      </w:r>
-      <w:proofErr w:type="spellEnd"/>
-      <w:r>
-        <w:rPr>
-          <w:sz w:val="28"/>
-          <w:szCs w:val="28"/>
-          <w:lang w:val="en-US"/>
-        </w:rPr>
-        <w:t xml:space="preserve"> – Integer, Primary Key, Foreign Key </w:t>
-      </w:r>
-      <w:r>
-        <w:rPr>
-          <w:b/>
-          <w:bCs/>
-          <w:sz w:val="28"/>
-          <w:szCs w:val="28"/>
-          <w:lang w:val="en-US"/>
-        </w:rPr>
-        <w:t>(required)</w:t>
-      </w:r>
-    </w:p>
-    <w:p>
-      <w:pPr>
-        <w:pStyle w:val="a3"/>
-        <w:numPr>
-          <w:ilvl w:val="0"/>
-          <w:numId w:val="12"/>
-        </w:numPr>
-        <w:rPr>
-          <w:sz w:val="28"/>
-          <w:szCs w:val="28"/>
-          <w:lang w:val="en-US"/>
-        </w:rPr>
-      </w:pPr>
-      <w:r>
-        <w:rPr>
-          <w:sz w:val="28"/>
-          <w:szCs w:val="28"/>
-          <w:lang w:val="en-US"/>
-        </w:rPr>
-        <w:t xml:space="preserve">Language </w:t>
-      </w:r>
-      <w:r>
-        <w:rPr>
-          <w:sz w:val="28"/>
-          <w:szCs w:val="28"/>
-          <w:lang w:val="en-US"/>
-        </w:rPr>
-        <w:t>–</w:t>
-      </w:r>
-      <w:r>
-        <w:rPr>
-          <w:sz w:val="28"/>
-          <w:szCs w:val="28"/>
-          <w:lang w:val="en-US"/>
-        </w:rPr>
-        <w:t xml:space="preserve"> Language</w:t>
-      </w:r>
-    </w:p>
-    <w:p>
-      <w:pPr>
-        <w:rPr>
-          <w:sz w:val="36"/>
-          <w:szCs w:val="36"/>
+        <w:rPr>
+          <w:sz w:val="28"/>
+          <w:szCs w:val="28"/>
           <w:lang w:val="en-US"/>
         </w:rPr>
       </w:pPr>
@@ -1023,7 +1676,7 @@
           <w:szCs w:val="40"/>
           <w:lang w:val="en-US"/>
         </w:rPr>
-        <w:t>Cities</w:t>
+        <w:t>Hotels</w:t>
       </w:r>
     </w:p>
     <w:p>
@@ -1045,7 +1698,15 @@
           <w:szCs w:val="28"/>
           <w:lang w:val="en-US"/>
         </w:rPr>
-        <w:t xml:space="preserve">Id – Integer, Primary Key </w:t>
+        <w:t>Id</w:t>
+      </w:r>
+      <w:r>
+        <w:rPr>
+          <w:sz w:val="28"/>
+          <w:szCs w:val="28"/>
+          <w:lang w:val="en-US"/>
+        </w:rPr>
+        <w:t xml:space="preserve">– Integer, Primary Key </w:t>
       </w:r>
     </w:p>
     <w:p>
@@ -1085,22 +1746,46 @@
         <w:pStyle w:val="a3"/>
         <w:numPr>
           <w:ilvl w:val="0"/>
-          <w:numId w:val="13"/>
-        </w:numPr>
-        <w:rPr>
-          <w:sz w:val="28"/>
-          <w:szCs w:val="28"/>
-          <w:lang w:val="en-US"/>
-        </w:rPr>
-      </w:pPr>
-      <w:r>
-        <w:rPr>
-          <w:sz w:val="28"/>
-          <w:szCs w:val="28"/>
-          <w:lang w:val="en-US"/>
-        </w:rPr>
-        <w:t xml:space="preserve">Population – </w:t>
-      </w:r>
+          <w:numId w:val="14"/>
+        </w:numPr>
+        <w:rPr>
+          <w:sz w:val="28"/>
+          <w:szCs w:val="28"/>
+          <w:lang w:val="en-US"/>
+        </w:rPr>
+      </w:pPr>
+      <w:r>
+        <w:rPr>
+          <w:sz w:val="28"/>
+          <w:szCs w:val="28"/>
+          <w:lang w:val="en-US"/>
+        </w:rPr>
+        <w:t xml:space="preserve">Address – text with length [5, 80] </w:t>
+      </w:r>
+      <w:r>
+        <w:rPr>
+          <w:b/>
+          <w:bCs/>
+          <w:sz w:val="28"/>
+          <w:szCs w:val="28"/>
+          <w:lang w:val="en-US"/>
+        </w:rPr>
+        <w:t>(required)</w:t>
+      </w:r>
+    </w:p>
+    <w:p>
+      <w:pPr>
+        <w:pStyle w:val="a3"/>
+        <w:numPr>
+          <w:ilvl w:val="0"/>
+          <w:numId w:val="14"/>
+        </w:numPr>
+        <w:rPr>
+          <w:sz w:val="28"/>
+          <w:szCs w:val="28"/>
+          <w:lang w:val="en-US"/>
+        </w:rPr>
+      </w:pPr>
       <w:proofErr w:type="spellStart"/>
       <w:r>
         <w:rPr>
@@ -1108,7 +1793,7 @@
           <w:szCs w:val="28"/>
           <w:lang w:val="en-US"/>
         </w:rPr>
-        <w:t>uint</w:t>
+        <w:t>City_Id</w:t>
       </w:r>
       <w:proofErr w:type="spellEnd"/>
       <w:r>
@@ -1117,7 +1802,7 @@
           <w:szCs w:val="28"/>
           <w:lang w:val="en-US"/>
         </w:rPr>
-        <w:t xml:space="preserve"> </w:t>
+        <w:t xml:space="preserve"> – integer, foreign key </w:t>
       </w:r>
       <w:r>
         <w:rPr>
@@ -1135,21 +1820,53 @@
         <w:pStyle w:val="a3"/>
         <w:numPr>
           <w:ilvl w:val="0"/>
-          <w:numId w:val="13"/>
-        </w:numPr>
-        <w:rPr>
-          <w:sz w:val="28"/>
-          <w:szCs w:val="28"/>
-          <w:lang w:val="en-US"/>
-        </w:rPr>
-      </w:pPr>
-      <w:r>
-        <w:rPr>
-          <w:sz w:val="28"/>
-          <w:szCs w:val="28"/>
-          <w:lang w:val="en-US"/>
-        </w:rPr>
-        <w:t xml:space="preserve">Area – text with length [3, 50] </w:t>
+          <w:numId w:val="14"/>
+        </w:numPr>
+        <w:rPr>
+          <w:sz w:val="28"/>
+          <w:szCs w:val="28"/>
+          <w:lang w:val="en-US"/>
+        </w:rPr>
+      </w:pPr>
+      <w:r>
+        <w:rPr>
+          <w:sz w:val="28"/>
+          <w:szCs w:val="28"/>
+          <w:lang w:val="en-US"/>
+        </w:rPr>
+        <w:t>City – City</w:t>
+      </w:r>
+    </w:p>
+    <w:p>
+      <w:pPr>
+        <w:pStyle w:val="a3"/>
+        <w:numPr>
+          <w:ilvl w:val="0"/>
+          <w:numId w:val="14"/>
+        </w:numPr>
+        <w:rPr>
+          <w:sz w:val="28"/>
+          <w:szCs w:val="28"/>
+          <w:lang w:val="en-US"/>
+        </w:rPr>
+      </w:pPr>
+      <w:proofErr w:type="spellStart"/>
+      <w:r>
+        <w:rPr>
+          <w:sz w:val="28"/>
+          <w:szCs w:val="28"/>
+          <w:lang w:val="en-US"/>
+        </w:rPr>
+        <w:t>StarRate</w:t>
+      </w:r>
+      <w:proofErr w:type="spellEnd"/>
+      <w:r>
+        <w:rPr>
+          <w:sz w:val="28"/>
+          <w:szCs w:val="28"/>
+          <w:lang w:val="en-US"/>
+        </w:rPr>
+        <w:t xml:space="preserve"> – integer [1,5] </w:t>
       </w:r>
       <w:r>
         <w:rPr>
@@ -1167,128 +1884,6 @@
         <w:pStyle w:val="a3"/>
         <w:numPr>
           <w:ilvl w:val="0"/>
-          <w:numId w:val="13"/>
-        </w:numPr>
-        <w:rPr>
-          <w:sz w:val="28"/>
-          <w:szCs w:val="28"/>
-          <w:lang w:val="en-US"/>
-        </w:rPr>
-      </w:pPr>
-      <w:r>
-        <w:rPr>
-          <w:sz w:val="28"/>
-          <w:szCs w:val="28"/>
-          <w:lang w:val="en-US"/>
-        </w:rPr>
-        <w:t xml:space="preserve">Details – text with </w:t>
-      </w:r>
-      <w:r>
-        <w:rPr>
-          <w:sz w:val="28"/>
-          <w:szCs w:val="28"/>
-          <w:lang w:val="en-US"/>
-        </w:rPr>
-        <w:t xml:space="preserve">max </w:t>
-      </w:r>
-      <w:r>
-        <w:rPr>
-          <w:sz w:val="28"/>
-          <w:szCs w:val="28"/>
-          <w:lang w:val="en-US"/>
-        </w:rPr>
-        <w:t xml:space="preserve">length </w:t>
-      </w:r>
-      <w:r>
-        <w:rPr>
-          <w:sz w:val="28"/>
-          <w:szCs w:val="28"/>
-          <w:lang w:val="en-US"/>
-        </w:rPr>
-        <w:t>of</w:t>
-      </w:r>
-      <w:r>
-        <w:rPr>
-          <w:sz w:val="28"/>
-          <w:szCs w:val="28"/>
-          <w:lang w:val="en-US"/>
-        </w:rPr>
-        <w:t xml:space="preserve"> </w:t>
-      </w:r>
-      <w:r>
-        <w:rPr>
-          <w:sz w:val="28"/>
-          <w:szCs w:val="28"/>
-          <w:lang w:val="en-US"/>
-        </w:rPr>
-        <w:t>[</w:t>
-      </w:r>
-      <w:r>
-        <w:rPr>
-          <w:sz w:val="28"/>
-          <w:szCs w:val="28"/>
-          <w:lang w:val="en-US"/>
-        </w:rPr>
-        <w:t xml:space="preserve">200] </w:t>
-      </w:r>
-      <w:r>
-        <w:rPr>
-          <w:b/>
-          <w:bCs/>
-          <w:sz w:val="28"/>
-          <w:szCs w:val="28"/>
-          <w:lang w:val="en-US"/>
-        </w:rPr>
-        <w:t>NULLABLE</w:t>
-      </w:r>
-    </w:p>
-    <w:p>
-      <w:pPr>
-        <w:pStyle w:val="a3"/>
-        <w:numPr>
-          <w:ilvl w:val="0"/>
-          <w:numId w:val="13"/>
-        </w:numPr>
-        <w:rPr>
-          <w:sz w:val="28"/>
-          <w:szCs w:val="28"/>
-          <w:lang w:val="en-US"/>
-        </w:rPr>
-      </w:pPr>
-      <w:proofErr w:type="spellStart"/>
-      <w:r>
-        <w:rPr>
-          <w:sz w:val="28"/>
-          <w:szCs w:val="28"/>
-          <w:lang w:val="en-US"/>
-        </w:rPr>
-        <w:t>Country_Id</w:t>
-      </w:r>
-      <w:proofErr w:type="spellEnd"/>
-      <w:r>
-        <w:rPr>
-          <w:sz w:val="28"/>
-          <w:szCs w:val="28"/>
-          <w:lang w:val="en-US"/>
-        </w:rPr>
-        <w:t xml:space="preserve"> – integer, foreign key </w:t>
-      </w:r>
-      <w:r>
-        <w:rPr>
-          <w:b/>
-          <w:bCs/>
-          <w:sz w:val="28"/>
-          <w:szCs w:val="28"/>
-          <w:lang w:val="en-US"/>
-        </w:rPr>
-        <w:t>(required)</w:t>
-      </w:r>
-    </w:p>
-    <w:p>
-      <w:pPr>
-        <w:pStyle w:val="a3"/>
-        <w:numPr>
-          <w:ilvl w:val="0"/>
           <w:numId w:val="14"/>
         </w:numPr>
         <w:rPr>
@@ -1303,46 +1898,39 @@
           <w:szCs w:val="28"/>
           <w:lang w:val="en-US"/>
         </w:rPr>
-        <w:t xml:space="preserve">Country </w:t>
-      </w:r>
-      <w:r>
-        <w:rPr>
-          <w:sz w:val="28"/>
-          <w:szCs w:val="28"/>
-          <w:lang w:val="en-US"/>
-        </w:rPr>
-        <w:t>–</w:t>
-      </w:r>
-      <w:r>
-        <w:rPr>
-          <w:sz w:val="28"/>
-          <w:szCs w:val="28"/>
-          <w:lang w:val="en-US"/>
-        </w:rPr>
-        <w:t xml:space="preserve"> Country</w:t>
-      </w:r>
-    </w:p>
-    <w:p>
-      <w:pPr>
-        <w:pStyle w:val="a3"/>
-        <w:numPr>
-          <w:ilvl w:val="0"/>
-          <w:numId w:val="14"/>
-        </w:numPr>
-        <w:rPr>
-          <w:sz w:val="28"/>
-          <w:szCs w:val="28"/>
-          <w:lang w:val="en-US"/>
-        </w:rPr>
-      </w:pPr>
-      <w:r>
-        <w:rPr>
-          <w:sz w:val="28"/>
-          <w:szCs w:val="28"/>
-          <w:lang w:val="en-US"/>
-        </w:rPr>
-        <w:lastRenderedPageBreak/>
-        <w:t xml:space="preserve">Landmarks – a collection of type Landmark (not included in actual database) </w:t>
+        <w:t>Details – text with</w:t>
+      </w:r>
+      <w:r>
+        <w:rPr>
+          <w:sz w:val="28"/>
+          <w:szCs w:val="28"/>
+          <w:lang w:val="en-US"/>
+        </w:rPr>
+        <w:t xml:space="preserve"> max</w:t>
+      </w:r>
+      <w:r>
+        <w:rPr>
+          <w:sz w:val="28"/>
+          <w:szCs w:val="28"/>
+          <w:lang w:val="en-US"/>
+        </w:rPr>
+        <w:t xml:space="preserve"> length</w:t>
+      </w:r>
+      <w:r>
+        <w:rPr>
+          <w:sz w:val="28"/>
+          <w:szCs w:val="28"/>
+          <w:lang w:val="en-US"/>
+        </w:rPr>
+        <w:t xml:space="preserve"> of</w:t>
+      </w:r>
+      <w:r>
+        <w:rPr>
+          <w:sz w:val="28"/>
+          <w:szCs w:val="28"/>
+          <w:lang w:val="en-US"/>
+        </w:rPr>
+        <w:t xml:space="preserve"> [500] </w:t>
       </w:r>
       <w:r>
         <w:rPr>
@@ -1356,6 +1944,48 @@
         </w:rPr>
         <w:t>NULLABLE</w:t>
       </w:r>
+    </w:p>
+    <w:p>
+      <w:pPr>
+        <w:pStyle w:val="a3"/>
+        <w:numPr>
+          <w:ilvl w:val="0"/>
+          <w:numId w:val="14"/>
+        </w:numPr>
+        <w:rPr>
+          <w:sz w:val="28"/>
+          <w:szCs w:val="28"/>
+          <w:lang w:val="en-US"/>
+        </w:rPr>
+      </w:pPr>
+      <w:proofErr w:type="spellStart"/>
+      <w:r>
+        <w:rPr>
+          <w:sz w:val="28"/>
+          <w:szCs w:val="28"/>
+          <w:lang w:val="en-US"/>
+        </w:rPr>
+        <w:t>CheckIn</w:t>
+      </w:r>
+      <w:proofErr w:type="spellEnd"/>
+      <w:r>
+        <w:rPr>
+          <w:sz w:val="28"/>
+          <w:szCs w:val="28"/>
+          <w:lang w:val="en-US"/>
+        </w:rPr>
+        <w:t xml:space="preserve"> – </w:t>
+      </w:r>
+      <w:proofErr w:type="spellStart"/>
+      <w:r>
+        <w:rPr>
+          <w:sz w:val="28"/>
+          <w:szCs w:val="28"/>
+          <w:lang w:val="en-US"/>
+        </w:rPr>
+        <w:t>DateTime</w:t>
+      </w:r>
+      <w:proofErr w:type="spellEnd"/>
       <w:r>
         <w:rPr>
           <w:sz w:val="28"/>
@@ -1363,48 +1993,6 @@
           <w:lang w:val="en-US"/>
         </w:rPr>
         <w:t xml:space="preserve">. </w:t>
-      </w:r>
-      <w:r>
-        <w:rPr>
-          <w:b/>
-          <w:bCs/>
-          <w:sz w:val="28"/>
-          <w:szCs w:val="28"/>
-          <w:lang w:val="en-US"/>
-        </w:rPr>
-        <w:t>It is possible that one city may not have any landmarks</w:t>
-      </w:r>
-      <w:r>
-        <w:rPr>
-          <w:b/>
-          <w:bCs/>
-          <w:sz w:val="28"/>
-          <w:szCs w:val="28"/>
-          <w:lang w:val="en-US"/>
-        </w:rPr>
-        <w:t>!</w:t>
-      </w:r>
-    </w:p>
-    <w:p>
-      <w:pPr>
-        <w:pStyle w:val="a3"/>
-        <w:numPr>
-          <w:ilvl w:val="0"/>
-          <w:numId w:val="14"/>
-        </w:numPr>
-        <w:rPr>
-          <w:sz w:val="28"/>
-          <w:szCs w:val="28"/>
-          <w:lang w:val="en-US"/>
-        </w:rPr>
-      </w:pPr>
-      <w:r>
-        <w:rPr>
-          <w:sz w:val="28"/>
-          <w:szCs w:val="28"/>
-          <w:lang w:val="en-US"/>
-        </w:rPr>
-        <w:t xml:space="preserve">Hotels – a collection of type Hotel (not included in actual database) </w:t>
       </w:r>
       <w:r>
         <w:rPr>
@@ -1416,8 +2004,9 @@
           <w:szCs w:val="28"/>
           <w:lang w:val="en-US"/>
         </w:rPr>
-        <w:t>NULLABLE</w:t>
-      </w:r>
+        <w:t>Format to “</w:t>
+      </w:r>
+      <w:proofErr w:type="spellStart"/>
       <w:r>
         <w:rPr>
           <w:b/>
@@ -1428,28 +2017,422 @@
           <w:szCs w:val="28"/>
           <w:lang w:val="en-US"/>
         </w:rPr>
+        <w:t>HH:mm</w:t>
+      </w:r>
+      <w:proofErr w:type="spellEnd"/>
+      <w:r>
+        <w:rPr>
+          <w:b/>
+          <w:bCs/>
+          <w:i/>
+          <w:iCs/>
+          <w:sz w:val="28"/>
+          <w:szCs w:val="28"/>
+          <w:lang w:val="en-US"/>
+        </w:rPr>
+        <w:t>”</w:t>
+      </w:r>
+      <w:r>
+        <w:rPr>
+          <w:b/>
+          <w:bCs/>
+          <w:sz w:val="28"/>
+          <w:szCs w:val="28"/>
+          <w:lang w:val="en-US"/>
+        </w:rPr>
+        <w:t xml:space="preserve"> (required)</w:t>
+      </w:r>
+    </w:p>
+    <w:p>
+      <w:pPr>
+        <w:pStyle w:val="a3"/>
+        <w:numPr>
+          <w:ilvl w:val="0"/>
+          <w:numId w:val="14"/>
+        </w:numPr>
+        <w:rPr>
+          <w:sz w:val="28"/>
+          <w:szCs w:val="28"/>
+          <w:lang w:val="en-US"/>
+        </w:rPr>
+      </w:pPr>
+      <w:proofErr w:type="spellStart"/>
+      <w:r>
+        <w:rPr>
+          <w:sz w:val="28"/>
+          <w:szCs w:val="28"/>
+          <w:lang w:val="en-US"/>
+        </w:rPr>
+        <w:t>CheckOut</w:t>
+      </w:r>
+      <w:proofErr w:type="spellEnd"/>
+      <w:r>
+        <w:rPr>
+          <w:sz w:val="28"/>
+          <w:szCs w:val="28"/>
+          <w:lang w:val="en-US"/>
+        </w:rPr>
+        <w:t xml:space="preserve"> – </w:t>
+      </w:r>
+      <w:proofErr w:type="spellStart"/>
+      <w:r>
+        <w:rPr>
+          <w:sz w:val="28"/>
+          <w:szCs w:val="28"/>
+          <w:lang w:val="en-US"/>
+        </w:rPr>
+        <w:t>DateTime</w:t>
+      </w:r>
+      <w:proofErr w:type="spellEnd"/>
+      <w:r>
+        <w:rPr>
+          <w:sz w:val="28"/>
+          <w:szCs w:val="28"/>
+          <w:lang w:val="en-US"/>
+        </w:rPr>
         <w:t xml:space="preserve">. </w:t>
       </w:r>
       <w:r>
         <w:rPr>
           <w:b/>
           <w:bCs/>
-          <w:sz w:val="28"/>
-          <w:szCs w:val="28"/>
-          <w:lang w:val="en-US"/>
-        </w:rPr>
-        <w:t xml:space="preserve">It is possible that one city may not have any </w:t>
-      </w:r>
-      <w:r>
-        <w:rPr>
-          <w:b/>
-          <w:bCs/>
-          <w:sz w:val="28"/>
-          <w:szCs w:val="28"/>
-          <w:lang w:val="en-US"/>
-        </w:rPr>
-        <w:t>hotels!</w:t>
-      </w:r>
+          <w:i/>
+          <w:iCs/>
+          <w:sz w:val="28"/>
+          <w:szCs w:val="28"/>
+          <w:lang w:val="en-US"/>
+        </w:rPr>
+        <w:t>Format to “</w:t>
+      </w:r>
+      <w:proofErr w:type="spellStart"/>
+      <w:r>
+        <w:rPr>
+          <w:b/>
+          <w:bCs/>
+          <w:i/>
+          <w:iCs/>
+          <w:sz w:val="28"/>
+          <w:szCs w:val="28"/>
+          <w:lang w:val="en-US"/>
+        </w:rPr>
+        <w:t>HH:mm</w:t>
+      </w:r>
+      <w:proofErr w:type="spellEnd"/>
+      <w:r>
+        <w:rPr>
+          <w:b/>
+          <w:bCs/>
+          <w:i/>
+          <w:iCs/>
+          <w:sz w:val="28"/>
+          <w:szCs w:val="28"/>
+          <w:lang w:val="en-US"/>
+        </w:rPr>
+        <w:t>”</w:t>
+      </w:r>
+      <w:r>
+        <w:rPr>
+          <w:b/>
+          <w:bCs/>
+          <w:sz w:val="28"/>
+          <w:szCs w:val="28"/>
+          <w:lang w:val="en-US"/>
+        </w:rPr>
+        <w:t xml:space="preserve"> (required)</w:t>
+      </w:r>
+    </w:p>
+    <w:p>
+      <w:pPr>
+        <w:pStyle w:val="a3"/>
+        <w:numPr>
+          <w:ilvl w:val="0"/>
+          <w:numId w:val="14"/>
+        </w:numPr>
+        <w:rPr>
+          <w:sz w:val="28"/>
+          <w:szCs w:val="28"/>
+          <w:lang w:val="en-US"/>
+        </w:rPr>
+      </w:pPr>
+      <w:r>
+        <w:rPr>
+          <w:sz w:val="28"/>
+          <w:szCs w:val="28"/>
+          <w:lang w:val="en-US"/>
+        </w:rPr>
+        <w:t xml:space="preserve">Parking – Boolean </w:t>
+      </w:r>
+      <w:r>
+        <w:rPr>
+          <w:b/>
+          <w:bCs/>
+          <w:i/>
+          <w:iCs/>
+          <w:sz w:val="28"/>
+          <w:szCs w:val="28"/>
+          <w:lang w:val="en-US"/>
+        </w:rPr>
+        <w:t>NULLABLE</w:t>
+      </w:r>
+    </w:p>
+    <w:p>
+      <w:pPr>
+        <w:pStyle w:val="a3"/>
+        <w:numPr>
+          <w:ilvl w:val="0"/>
+          <w:numId w:val="14"/>
+        </w:numPr>
+        <w:rPr>
+          <w:sz w:val="28"/>
+          <w:szCs w:val="28"/>
+          <w:lang w:val="en-US"/>
+        </w:rPr>
+      </w:pPr>
+      <w:r>
+        <w:rPr>
+          <w:sz w:val="28"/>
+          <w:szCs w:val="28"/>
+          <w:lang w:val="en-US"/>
+        </w:rPr>
+        <w:t xml:space="preserve">Pets – Boolean </w:t>
+      </w:r>
+      <w:r>
+        <w:rPr>
+          <w:b/>
+          <w:bCs/>
+          <w:i/>
+          <w:iCs/>
+          <w:sz w:val="28"/>
+          <w:szCs w:val="28"/>
+          <w:lang w:val="en-US"/>
+        </w:rPr>
+        <w:t>NULLABLE</w:t>
+      </w:r>
+    </w:p>
+    <w:p>
+      <w:pPr>
+        <w:pStyle w:val="a3"/>
+        <w:numPr>
+          <w:ilvl w:val="0"/>
+          <w:numId w:val="14"/>
+        </w:numPr>
+        <w:rPr>
+          <w:sz w:val="28"/>
+          <w:szCs w:val="28"/>
+          <w:lang w:val="en-US"/>
+        </w:rPr>
+      </w:pPr>
+      <w:proofErr w:type="spellStart"/>
+      <w:r>
+        <w:rPr>
+          <w:sz w:val="28"/>
+          <w:szCs w:val="28"/>
+          <w:lang w:val="en-US"/>
+        </w:rPr>
+        <w:t>IsActive</w:t>
+      </w:r>
+      <w:proofErr w:type="spellEnd"/>
+      <w:r>
+        <w:rPr>
+          <w:sz w:val="28"/>
+          <w:szCs w:val="28"/>
+          <w:lang w:val="en-US"/>
+        </w:rPr>
+        <w:t xml:space="preserve"> – </w:t>
+      </w:r>
+      <w:proofErr w:type="spellStart"/>
+      <w:r>
+        <w:rPr>
+          <w:sz w:val="28"/>
+          <w:szCs w:val="28"/>
+          <w:lang w:val="en-US"/>
+        </w:rPr>
+        <w:t>boolean</w:t>
+      </w:r>
+      <w:proofErr w:type="spellEnd"/>
+      <w:r>
+        <w:rPr>
+          <w:sz w:val="28"/>
+          <w:szCs w:val="28"/>
+          <w:lang w:val="en-US"/>
+        </w:rPr>
+        <w:t xml:space="preserve"> </w:t>
+      </w:r>
+      <w:r>
+        <w:rPr>
+          <w:b/>
+          <w:bCs/>
+          <w:sz w:val="28"/>
+          <w:szCs w:val="28"/>
+          <w:lang w:val="en-US"/>
+        </w:rPr>
+        <w:t>(required)</w:t>
+      </w:r>
+    </w:p>
+    <w:p>
+      <w:pPr>
+        <w:pStyle w:val="a3"/>
+        <w:numPr>
+          <w:ilvl w:val="0"/>
+          <w:numId w:val="14"/>
+        </w:numPr>
+        <w:rPr>
+          <w:sz w:val="28"/>
+          <w:szCs w:val="28"/>
+          <w:lang w:val="en-US"/>
+        </w:rPr>
+      </w:pPr>
+      <w:r>
+        <w:rPr>
+          <w:sz w:val="28"/>
+          <w:szCs w:val="28"/>
+          <w:lang w:val="en-US"/>
+        </w:rPr>
+        <w:t>Rooms</w:t>
+      </w:r>
+      <w:r>
+        <w:rPr>
+          <w:sz w:val="28"/>
+          <w:szCs w:val="28"/>
+          <w:lang w:val="en-US"/>
+        </w:rPr>
+        <w:t xml:space="preserve"> – a dictionary&lt;</w:t>
+      </w:r>
+      <w:r>
+        <w:rPr>
+          <w:sz w:val="28"/>
+          <w:szCs w:val="28"/>
+          <w:lang w:val="en-US"/>
+        </w:rPr>
+        <w:t>Room</w:t>
+      </w:r>
+      <w:r>
+        <w:rPr>
+          <w:sz w:val="28"/>
+          <w:szCs w:val="28"/>
+          <w:lang w:val="en-US"/>
+        </w:rPr>
+        <w:t xml:space="preserve">, </w:t>
+      </w:r>
+      <w:r>
+        <w:rPr>
+          <w:b/>
+          <w:bCs/>
+          <w:color w:val="FF0000"/>
+          <w:sz w:val="28"/>
+          <w:szCs w:val="28"/>
+          <w:lang w:val="en-US"/>
+        </w:rPr>
+        <w:t>int</w:t>
+      </w:r>
+      <w:r>
+        <w:rPr>
+          <w:sz w:val="28"/>
+          <w:szCs w:val="28"/>
+          <w:lang w:val="en-US"/>
+        </w:rPr>
+        <w:t xml:space="preserve">&gt; </w:t>
+      </w:r>
+      <w:r>
+        <w:rPr>
+          <w:b/>
+          <w:bCs/>
+          <w:sz w:val="28"/>
+          <w:szCs w:val="28"/>
+          <w:lang w:val="en-US"/>
+        </w:rPr>
+        <w:t xml:space="preserve">where </w:t>
+      </w:r>
+      <w:r>
+        <w:rPr>
+          <w:b/>
+          <w:bCs/>
+          <w:color w:val="FF0000"/>
+          <w:sz w:val="28"/>
+          <w:szCs w:val="28"/>
+          <w:lang w:val="en-US"/>
+        </w:rPr>
+        <w:t>int</w:t>
+      </w:r>
+      <w:r>
+        <w:rPr>
+          <w:b/>
+          <w:bCs/>
+          <w:sz w:val="28"/>
+          <w:szCs w:val="28"/>
+          <w:lang w:val="en-US"/>
+        </w:rPr>
+        <w:t xml:space="preserve"> is the count of available rooms in the hotel</w:t>
+      </w:r>
+      <w:r>
+        <w:rPr>
+          <w:b/>
+          <w:bCs/>
+          <w:sz w:val="28"/>
+          <w:szCs w:val="28"/>
+          <w:lang w:val="en-US"/>
+        </w:rPr>
+        <w:t>.</w:t>
+      </w:r>
+      <w:r>
+        <w:rPr>
+          <w:b/>
+          <w:bCs/>
+          <w:sz w:val="28"/>
+          <w:szCs w:val="28"/>
+          <w:lang w:val="en-US"/>
+        </w:rPr>
+        <w:t xml:space="preserve"> Not included in actual database. (required)</w:t>
+      </w:r>
+    </w:p>
+    <w:p>
+      <w:pPr>
+        <w:pStyle w:val="a3"/>
+        <w:numPr>
+          <w:ilvl w:val="0"/>
+          <w:numId w:val="14"/>
+        </w:numPr>
+        <w:rPr>
+          <w:sz w:val="28"/>
+          <w:szCs w:val="28"/>
+          <w:lang w:val="en-US"/>
+        </w:rPr>
+      </w:pPr>
+      <w:r>
+        <w:rPr>
+          <w:sz w:val="28"/>
+          <w:szCs w:val="28"/>
+          <w:lang w:val="en-US"/>
+        </w:rPr>
+        <w:t xml:space="preserve">Reservations – a collection of </w:t>
+      </w:r>
+      <w:proofErr w:type="spellStart"/>
+      <w:r>
+        <w:rPr>
+          <w:sz w:val="28"/>
+          <w:szCs w:val="28"/>
+          <w:lang w:val="en-US"/>
+        </w:rPr>
+        <w:t>HotelReservation</w:t>
+      </w:r>
+      <w:proofErr w:type="spellEnd"/>
+      <w:r>
+        <w:rPr>
+          <w:sz w:val="28"/>
+          <w:szCs w:val="28"/>
+          <w:lang w:val="en-US"/>
+        </w:rPr>
+        <w:t xml:space="preserve"> </w:t>
+      </w:r>
+    </w:p>
+    <w:p>
+      <w:pPr>
+        <w:rPr>
+          <w:sz w:val="28"/>
+          <w:szCs w:val="28"/>
+          <w:lang w:val="en-US"/>
+        </w:rPr>
+      </w:pPr>
     </w:p>
     <w:p>
       <w:pPr>
@@ -1484,7 +2467,7 @@
           <w:szCs w:val="40"/>
           <w:lang w:val="en-US"/>
         </w:rPr>
-        <w:t>Landmarks</w:t>
+        <w:t>Rooms</w:t>
       </w:r>
     </w:p>
     <w:p>
@@ -1514,7 +2497,7 @@
           <w:szCs w:val="28"/>
           <w:lang w:val="en-US"/>
         </w:rPr>
-        <w:t>– Integer, Primary Key</w:t>
+        <w:t xml:space="preserve">– Integer, Primary Key </w:t>
       </w:r>
     </w:p>
     <w:p>
@@ -1536,122 +2519,279 @@
           <w:szCs w:val="28"/>
           <w:lang w:val="en-US"/>
         </w:rPr>
-        <w:t xml:space="preserve">Name – text with length [3, 50] </w:t>
-      </w:r>
-      <w:r>
-        <w:rPr>
-          <w:b/>
-          <w:bCs/>
-          <w:sz w:val="28"/>
-          <w:szCs w:val="28"/>
-          <w:lang w:val="en-US"/>
-        </w:rPr>
-        <w:t>(required)</w:t>
-      </w:r>
-    </w:p>
-    <w:p>
-      <w:pPr>
-        <w:pStyle w:val="a3"/>
-        <w:numPr>
-          <w:ilvl w:val="0"/>
-          <w:numId w:val="14"/>
-        </w:numPr>
-        <w:rPr>
-          <w:sz w:val="28"/>
-          <w:szCs w:val="28"/>
-          <w:lang w:val="en-US"/>
-        </w:rPr>
-      </w:pPr>
-      <w:r>
-        <w:rPr>
-          <w:sz w:val="28"/>
-          <w:szCs w:val="28"/>
-          <w:lang w:val="en-US"/>
-        </w:rPr>
-        <w:t xml:space="preserve">Address – text with length [5, 80] </w:t>
-      </w:r>
-      <w:r>
-        <w:rPr>
-          <w:b/>
-          <w:bCs/>
-          <w:sz w:val="28"/>
-          <w:szCs w:val="28"/>
-          <w:lang w:val="en-US"/>
-        </w:rPr>
-        <w:t>(required)</w:t>
-      </w:r>
-    </w:p>
-    <w:p>
-      <w:pPr>
-        <w:pStyle w:val="a3"/>
-        <w:numPr>
-          <w:ilvl w:val="0"/>
-          <w:numId w:val="14"/>
-        </w:numPr>
-        <w:rPr>
-          <w:sz w:val="28"/>
-          <w:szCs w:val="28"/>
-          <w:lang w:val="en-US"/>
-        </w:rPr>
-      </w:pPr>
-      <w:r>
-        <w:rPr>
-          <w:sz w:val="28"/>
-          <w:szCs w:val="28"/>
-          <w:lang w:val="en-US"/>
-        </w:rPr>
-        <w:t xml:space="preserve">Details – text with </w:t>
-      </w:r>
-      <w:r>
-        <w:rPr>
-          <w:sz w:val="28"/>
-          <w:szCs w:val="28"/>
-          <w:lang w:val="en-US"/>
-        </w:rPr>
-        <w:t xml:space="preserve">max </w:t>
-      </w:r>
-      <w:r>
-        <w:rPr>
-          <w:sz w:val="28"/>
-          <w:szCs w:val="28"/>
-          <w:lang w:val="en-US"/>
-        </w:rPr>
-        <w:t>length</w:t>
-      </w:r>
-      <w:r>
-        <w:rPr>
-          <w:sz w:val="28"/>
-          <w:szCs w:val="28"/>
-          <w:lang w:val="en-US"/>
-        </w:rPr>
-        <w:t xml:space="preserve"> of</w:t>
-      </w:r>
-      <w:r>
-        <w:rPr>
-          <w:sz w:val="28"/>
-          <w:szCs w:val="28"/>
-          <w:lang w:val="en-US"/>
-        </w:rPr>
-        <w:t xml:space="preserve"> [500</w:t>
-      </w:r>
-      <w:r>
-        <w:rPr>
-          <w:sz w:val="28"/>
-          <w:szCs w:val="28"/>
-          <w:lang w:val="en-US"/>
-        </w:rPr>
-        <w:t xml:space="preserve">] </w:t>
-      </w:r>
-      <w:r>
-        <w:rPr>
-          <w:b/>
-          <w:bCs/>
+        <w:t>Type</w:t>
+      </w:r>
+      <w:r>
+        <w:rPr>
+          <w:sz w:val="28"/>
+          <w:szCs w:val="28"/>
+          <w:lang w:val="en-US"/>
+        </w:rPr>
+        <w:t xml:space="preserve"> –</w:t>
+      </w:r>
+      <w:r>
+        <w:t xml:space="preserve"> </w:t>
+      </w:r>
+      <w:proofErr w:type="spellStart"/>
+      <w:r>
+        <w:rPr>
+          <w:sz w:val="28"/>
+          <w:szCs w:val="28"/>
+          <w:lang w:val="en-US"/>
+        </w:rPr>
+        <w:t>RoomType</w:t>
+      </w:r>
+      <w:proofErr w:type="spellEnd"/>
+      <w:r>
+        <w:rPr>
+          <w:sz w:val="28"/>
+          <w:szCs w:val="28"/>
+          <w:lang w:val="en-US"/>
+        </w:rPr>
+        <w:t xml:space="preserve"> </w:t>
+      </w:r>
+      <w:proofErr w:type="spellStart"/>
+      <w:r>
+        <w:rPr>
+          <w:sz w:val="28"/>
+          <w:szCs w:val="28"/>
+          <w:lang w:val="en-US"/>
+        </w:rPr>
+        <w:t>enum</w:t>
+      </w:r>
+      <w:proofErr w:type="spellEnd"/>
+      <w:r>
+        <w:rPr>
+          <w:sz w:val="28"/>
+          <w:szCs w:val="28"/>
+          <w:lang w:val="en-US"/>
+        </w:rPr>
+        <w:t xml:space="preserve"> </w:t>
+      </w:r>
+    </w:p>
+    <w:p>
+      <w:pPr>
+        <w:pStyle w:val="a3"/>
+        <w:ind w:firstLine="720"/>
+        <w:rPr>
+          <w:sz w:val="28"/>
+          <w:szCs w:val="28"/>
+          <w:lang w:val="en-US"/>
+        </w:rPr>
+      </w:pPr>
+      <w:r>
+        <w:rPr>
+          <w:sz w:val="28"/>
+          <w:szCs w:val="28"/>
+          <w:lang w:val="en-US"/>
+        </w:rPr>
+        <w:t>(</w:t>
+      </w:r>
+      <w:r>
+        <w:rPr>
           <w:i/>
           <w:iCs/>
           <w:sz w:val="28"/>
           <w:szCs w:val="28"/>
           <w:lang w:val="en-US"/>
         </w:rPr>
+        <w:t>Single</w:t>
+      </w:r>
+      <w:r>
+        <w:rPr>
+          <w:sz w:val="28"/>
+          <w:szCs w:val="28"/>
+          <w:lang w:val="en-US"/>
+        </w:rPr>
+        <w:t xml:space="preserve"> = </w:t>
+      </w:r>
+      <w:r>
+        <w:rPr>
+          <w:sz w:val="28"/>
+          <w:szCs w:val="28"/>
+          <w:lang w:val="en-US"/>
+        </w:rPr>
+        <w:t>1</w:t>
+      </w:r>
+      <w:r>
+        <w:rPr>
+          <w:sz w:val="28"/>
+          <w:szCs w:val="28"/>
+          <w:lang w:val="en-US"/>
+        </w:rPr>
+        <w:t xml:space="preserve">, </w:t>
+      </w:r>
+      <w:r>
+        <w:rPr>
+          <w:i/>
+          <w:iCs/>
+          <w:sz w:val="28"/>
+          <w:szCs w:val="28"/>
+          <w:lang w:val="en-US"/>
+        </w:rPr>
+        <w:t>Double</w:t>
+      </w:r>
+      <w:r>
+        <w:rPr>
+          <w:sz w:val="28"/>
+          <w:szCs w:val="28"/>
+          <w:lang w:val="en-US"/>
+        </w:rPr>
+        <w:t xml:space="preserve"> = 2</w:t>
+      </w:r>
+      <w:r>
+        <w:rPr>
+          <w:sz w:val="28"/>
+          <w:szCs w:val="28"/>
+          <w:lang w:val="en-US"/>
+        </w:rPr>
+        <w:t xml:space="preserve">, </w:t>
+      </w:r>
+      <w:r>
+        <w:rPr>
+          <w:i/>
+          <w:iCs/>
+          <w:sz w:val="28"/>
+          <w:szCs w:val="28"/>
+          <w:lang w:val="en-US"/>
+        </w:rPr>
+        <w:t>Triple</w:t>
+      </w:r>
+      <w:r>
+        <w:rPr>
+          <w:sz w:val="28"/>
+          <w:szCs w:val="28"/>
+          <w:lang w:val="en-US"/>
+        </w:rPr>
+        <w:t xml:space="preserve"> = 3</w:t>
+      </w:r>
+      <w:r>
+        <w:rPr>
+          <w:sz w:val="28"/>
+          <w:szCs w:val="28"/>
+          <w:lang w:val="en-US"/>
+        </w:rPr>
+        <w:t xml:space="preserve">, </w:t>
+      </w:r>
+      <w:r>
+        <w:rPr>
+          <w:i/>
+          <w:iCs/>
+          <w:sz w:val="28"/>
+          <w:szCs w:val="28"/>
+          <w:lang w:val="en-US"/>
+        </w:rPr>
+        <w:t>Apartment</w:t>
+      </w:r>
+      <w:r>
+        <w:rPr>
+          <w:sz w:val="28"/>
+          <w:szCs w:val="28"/>
+          <w:lang w:val="en-US"/>
+        </w:rPr>
+        <w:t xml:space="preserve"> = 4</w:t>
+      </w:r>
+      <w:r>
+        <w:rPr>
+          <w:sz w:val="28"/>
+          <w:szCs w:val="28"/>
+          <w:lang w:val="en-US"/>
+        </w:rPr>
+        <w:t>)</w:t>
+      </w:r>
+      <w:r>
+        <w:rPr>
+          <w:sz w:val="28"/>
+          <w:szCs w:val="28"/>
+          <w:lang w:val="en-US"/>
+        </w:rPr>
+        <w:t xml:space="preserve"> </w:t>
+      </w:r>
+      <w:r>
+        <w:rPr>
+          <w:b/>
+          <w:bCs/>
+          <w:sz w:val="28"/>
+          <w:szCs w:val="28"/>
+          <w:lang w:val="en-US"/>
+        </w:rPr>
+        <w:t>(required)</w:t>
+      </w:r>
+    </w:p>
+    <w:p>
+      <w:pPr>
+        <w:pStyle w:val="a3"/>
+        <w:numPr>
+          <w:ilvl w:val="0"/>
+          <w:numId w:val="14"/>
+        </w:numPr>
+        <w:rPr>
+          <w:sz w:val="28"/>
+          <w:szCs w:val="28"/>
+          <w:lang w:val="en-US"/>
+        </w:rPr>
+      </w:pPr>
+      <w:proofErr w:type="spellStart"/>
+      <w:r>
+        <w:rPr>
+          <w:sz w:val="28"/>
+          <w:szCs w:val="28"/>
+          <w:lang w:val="en-US"/>
+        </w:rPr>
+        <w:t>PricePerNight</w:t>
+      </w:r>
+      <w:proofErr w:type="spellEnd"/>
+      <w:r>
+        <w:rPr>
+          <w:sz w:val="28"/>
+          <w:szCs w:val="28"/>
+          <w:lang w:val="en-US"/>
+        </w:rPr>
+        <w:t xml:space="preserve"> – decimal </w:t>
+      </w:r>
+      <w:r>
+        <w:rPr>
+          <w:b/>
+          <w:bCs/>
+          <w:sz w:val="28"/>
+          <w:szCs w:val="28"/>
+          <w:lang w:val="en-US"/>
+        </w:rPr>
+        <w:t>(required)</w:t>
+      </w:r>
+    </w:p>
+    <w:p>
+      <w:pPr>
+        <w:pStyle w:val="a3"/>
+        <w:numPr>
+          <w:ilvl w:val="0"/>
+          <w:numId w:val="14"/>
+        </w:numPr>
+        <w:rPr>
+          <w:sz w:val="28"/>
+          <w:szCs w:val="28"/>
+          <w:lang w:val="en-US"/>
+        </w:rPr>
+      </w:pPr>
+      <w:r>
+        <w:rPr>
+          <w:sz w:val="28"/>
+          <w:szCs w:val="28"/>
+          <w:lang w:val="en-US"/>
+        </w:rPr>
+        <w:lastRenderedPageBreak/>
+        <w:t xml:space="preserve">Wi-fi – Boolean </w:t>
+      </w:r>
+      <w:r>
+        <w:rPr>
+          <w:b/>
+          <w:bCs/>
+          <w:i/>
+          <w:iCs/>
+          <w:sz w:val="28"/>
+          <w:szCs w:val="28"/>
+          <w:lang w:val="en-US"/>
+        </w:rPr>
         <w:t>NULLABLE</w:t>
       </w:r>
     </w:p>
@@ -1675,7 +2815,7 @@
           <w:szCs w:val="28"/>
           <w:lang w:val="en-US"/>
         </w:rPr>
-        <w:t>City_Id</w:t>
+        <w:t>IsReserved</w:t>
       </w:r>
       <w:proofErr w:type="spellEnd"/>
       <w:r>
@@ -1684,7 +2824,7 @@
           <w:szCs w:val="28"/>
           <w:lang w:val="en-US"/>
         </w:rPr>
-        <w:t xml:space="preserve"> – integer, foreign key </w:t>
+        <w:t xml:space="preserve"> – Boolean </w:t>
       </w:r>
       <w:r>
         <w:rPr>
@@ -1705,28 +2845,8 @@
           <w:numId w:val="14"/>
         </w:numPr>
         <w:rPr>
-          <w:sz w:val="28"/>
-          <w:szCs w:val="28"/>
-          <w:lang w:val="en-US"/>
-        </w:rPr>
-      </w:pPr>
-      <w:r>
-        <w:rPr>
-          <w:sz w:val="28"/>
-          <w:szCs w:val="28"/>
-          <w:lang w:val="en-US"/>
-        </w:rPr>
-        <w:t>City – City</w:t>
-      </w:r>
-    </w:p>
-    <w:p>
-      <w:pPr>
-        <w:pStyle w:val="a3"/>
-        <w:numPr>
-          <w:ilvl w:val="0"/>
-          <w:numId w:val="14"/>
-        </w:numPr>
-        <w:rPr>
+          <w:b/>
+          <w:bCs/>
           <w:sz w:val="28"/>
           <w:szCs w:val="28"/>
           <w:lang w:val="en-US"/>
@@ -1739,7 +2859,7 @@
           <w:szCs w:val="28"/>
           <w:lang w:val="en-US"/>
         </w:rPr>
-        <w:t>TicketPrice</w:t>
+        <w:t>IsActive</w:t>
       </w:r>
       <w:proofErr w:type="spellEnd"/>
       <w:r>
@@ -1748,81 +2868,7 @@
           <w:szCs w:val="28"/>
           <w:lang w:val="en-US"/>
         </w:rPr>
-        <w:t xml:space="preserve"> – decima</w:t>
-      </w:r>
-      <w:r>
-        <w:rPr>
-          <w:sz w:val="28"/>
-          <w:szCs w:val="28"/>
-          <w:lang w:val="en-US"/>
-        </w:rPr>
-        <w:t>l</w:t>
-      </w:r>
-    </w:p>
-    <w:p>
-      <w:pPr>
-        <w:pStyle w:val="a3"/>
-        <w:numPr>
-          <w:ilvl w:val="0"/>
-          <w:numId w:val="14"/>
-        </w:numPr>
-        <w:rPr>
-          <w:sz w:val="28"/>
-          <w:szCs w:val="28"/>
-          <w:lang w:val="en-US"/>
-        </w:rPr>
-      </w:pPr>
-      <w:proofErr w:type="spellStart"/>
-      <w:r>
-        <w:rPr>
-          <w:sz w:val="28"/>
-          <w:szCs w:val="28"/>
-          <w:lang w:val="en-US"/>
-        </w:rPr>
-        <w:t>Is</w:t>
-      </w:r>
-      <w:r>
-        <w:rPr>
-          <w:sz w:val="28"/>
-          <w:szCs w:val="28"/>
-          <w:lang w:val="en-US"/>
-        </w:rPr>
-        <w:t>Active</w:t>
-      </w:r>
-      <w:proofErr w:type="spellEnd"/>
-      <w:r>
-        <w:rPr>
-          <w:sz w:val="28"/>
-          <w:szCs w:val="28"/>
-          <w:lang w:val="en-US"/>
-        </w:rPr>
-        <w:t xml:space="preserve"> – </w:t>
-      </w:r>
-      <w:proofErr w:type="spellStart"/>
-      <w:r>
-        <w:rPr>
-          <w:sz w:val="28"/>
-          <w:szCs w:val="28"/>
-          <w:lang w:val="en-US"/>
-        </w:rPr>
-        <w:t>bool</w:t>
-      </w:r>
-      <w:r>
-        <w:rPr>
-          <w:sz w:val="28"/>
-          <w:szCs w:val="28"/>
-          <w:lang w:val="en-US"/>
-        </w:rPr>
-        <w:t>ean</w:t>
-      </w:r>
-      <w:proofErr w:type="spellEnd"/>
-      <w:r>
-        <w:rPr>
-          <w:sz w:val="28"/>
-          <w:szCs w:val="28"/>
-          <w:lang w:val="en-US"/>
-        </w:rPr>
-        <w:t xml:space="preserve"> </w:t>
+        <w:t xml:space="preserve"> – Boolean </w:t>
       </w:r>
       <w:r>
         <w:rPr>
@@ -1834,15 +2880,6 @@
         </w:rPr>
         <w:t>(required)</w:t>
       </w:r>
-    </w:p>
-    <w:p>
-      <w:pPr>
-        <w:rPr>
-          <w:sz w:val="28"/>
-          <w:szCs w:val="28"/>
-          <w:lang w:val="en-US"/>
-        </w:rPr>
-      </w:pPr>
     </w:p>
     <w:p>
       <w:pPr>
@@ -1852,14 +2889,24 @@
           <w:lang w:val="en-US"/>
         </w:rPr>
       </w:pPr>
-      <w:r>
+    </w:p>
+    <w:p>
+      <w:pPr>
         <w:rPr>
           <w:sz w:val="36"/>
           <w:szCs w:val="36"/>
           <w:lang w:val="en-US"/>
         </w:rPr>
+      </w:pPr>
+      <w:r>
+        <w:rPr>
+          <w:sz w:val="36"/>
+          <w:szCs w:val="36"/>
+          <w:lang w:val="en-US"/>
+        </w:rPr>
         <w:t xml:space="preserve">Table: </w:t>
       </w:r>
+      <w:proofErr w:type="spellStart"/>
       <w:r>
         <w:rPr>
           <w:i/>
@@ -1868,59 +2915,52 @@
           <w:szCs w:val="40"/>
           <w:lang w:val="en-US"/>
         </w:rPr>
-        <w:t>Hotels</w:t>
-      </w:r>
-    </w:p>
-    <w:p>
-      <w:pPr>
-        <w:pStyle w:val="a3"/>
-        <w:numPr>
-          <w:ilvl w:val="0"/>
-          <w:numId w:val="13"/>
-        </w:numPr>
-        <w:rPr>
-          <w:sz w:val="28"/>
-          <w:szCs w:val="28"/>
-          <w:lang w:val="en-US"/>
-        </w:rPr>
-      </w:pPr>
-      <w:r>
-        <w:rPr>
-          <w:sz w:val="28"/>
-          <w:szCs w:val="28"/>
-          <w:lang w:val="en-US"/>
-        </w:rPr>
-        <w:t>Id</w:t>
-      </w:r>
-      <w:r>
-        <w:rPr>
-          <w:sz w:val="28"/>
-          <w:szCs w:val="28"/>
-          <w:lang w:val="en-US"/>
-        </w:rPr>
-        <w:t xml:space="preserve">– Integer, Primary Key </w:t>
-      </w:r>
-    </w:p>
-    <w:p>
-      <w:pPr>
-        <w:pStyle w:val="a3"/>
-        <w:numPr>
-          <w:ilvl w:val="0"/>
-          <w:numId w:val="13"/>
-        </w:numPr>
-        <w:rPr>
-          <w:sz w:val="28"/>
-          <w:szCs w:val="28"/>
-          <w:lang w:val="en-US"/>
-        </w:rPr>
-      </w:pPr>
-      <w:r>
-        <w:rPr>
-          <w:sz w:val="28"/>
-          <w:szCs w:val="28"/>
-          <w:lang w:val="en-US"/>
-        </w:rPr>
-        <w:t xml:space="preserve">Name – text with length [3, 50] </w:t>
+        <w:t>HotelReservations</w:t>
+      </w:r>
+      <w:proofErr w:type="spellEnd"/>
+    </w:p>
+    <w:p>
+      <w:pPr>
+        <w:pStyle w:val="a3"/>
+        <w:numPr>
+          <w:ilvl w:val="0"/>
+          <w:numId w:val="12"/>
+        </w:numPr>
+        <w:rPr>
+          <w:sz w:val="28"/>
+          <w:szCs w:val="28"/>
+          <w:lang w:val="en-US"/>
+        </w:rPr>
+      </w:pPr>
+      <w:r>
+        <w:rPr>
+          <w:sz w:val="28"/>
+          <w:szCs w:val="28"/>
+          <w:lang w:val="en-US"/>
+        </w:rPr>
+        <w:t>Id – integer, Primary key</w:t>
+      </w:r>
+    </w:p>
+    <w:p>
+      <w:pPr>
+        <w:pStyle w:val="a3"/>
+        <w:numPr>
+          <w:ilvl w:val="0"/>
+          <w:numId w:val="12"/>
+        </w:numPr>
+        <w:rPr>
+          <w:sz w:val="28"/>
+          <w:szCs w:val="28"/>
+          <w:lang w:val="en-US"/>
+        </w:rPr>
+      </w:pPr>
+      <w:r>
+        <w:rPr>
+          <w:sz w:val="28"/>
+          <w:szCs w:val="28"/>
+          <w:lang w:val="en-US"/>
+        </w:rPr>
+        <w:t xml:space="preserve">Price – decimal </w:t>
       </w:r>
       <w:r>
         <w:rPr>
@@ -1938,21 +2978,21 @@
         <w:pStyle w:val="a3"/>
         <w:numPr>
           <w:ilvl w:val="0"/>
-          <w:numId w:val="14"/>
-        </w:numPr>
-        <w:rPr>
-          <w:sz w:val="28"/>
-          <w:szCs w:val="28"/>
-          <w:lang w:val="en-US"/>
-        </w:rPr>
-      </w:pPr>
-      <w:r>
-        <w:rPr>
-          <w:sz w:val="28"/>
-          <w:szCs w:val="28"/>
-          <w:lang w:val="en-US"/>
-        </w:rPr>
-        <w:t xml:space="preserve">Address – text with length [5, 80] </w:t>
+          <w:numId w:val="12"/>
+        </w:numPr>
+        <w:rPr>
+          <w:sz w:val="28"/>
+          <w:szCs w:val="28"/>
+          <w:lang w:val="en-US"/>
+        </w:rPr>
+      </w:pPr>
+      <w:r>
+        <w:rPr>
+          <w:sz w:val="28"/>
+          <w:szCs w:val="28"/>
+          <w:lang w:val="en-US"/>
+        </w:rPr>
+        <w:t xml:space="preserve">StartDate – datetime </w:t>
       </w:r>
       <w:r>
         <w:rPr>
@@ -1970,7 +3010,7 @@
         <w:pStyle w:val="a3"/>
         <w:numPr>
           <w:ilvl w:val="0"/>
-          <w:numId w:val="14"/>
+          <w:numId w:val="12"/>
         </w:numPr>
         <w:rPr>
           <w:sz w:val="28"/>
@@ -1985,7 +3025,7 @@
           <w:szCs w:val="28"/>
           <w:lang w:val="en-US"/>
         </w:rPr>
-        <w:t>City_Id</w:t>
+        <w:t>EndDate</w:t>
       </w:r>
       <w:proofErr w:type="spellEnd"/>
       <w:r>
@@ -1994,6 +3034,48 @@
           <w:szCs w:val="28"/>
           <w:lang w:val="en-US"/>
         </w:rPr>
+        <w:t xml:space="preserve"> – datetime </w:t>
+      </w:r>
+      <w:r>
+        <w:rPr>
+          <w:b/>
+          <w:bCs/>
+          <w:sz w:val="28"/>
+          <w:szCs w:val="28"/>
+          <w:lang w:val="en-US"/>
+        </w:rPr>
+        <w:t>(required)</w:t>
+      </w:r>
+    </w:p>
+    <w:p>
+      <w:pPr>
+        <w:pStyle w:val="a3"/>
+        <w:numPr>
+          <w:ilvl w:val="0"/>
+          <w:numId w:val="12"/>
+        </w:numPr>
+        <w:rPr>
+          <w:sz w:val="28"/>
+          <w:szCs w:val="28"/>
+          <w:lang w:val="en-US"/>
+        </w:rPr>
+      </w:pPr>
+      <w:proofErr w:type="spellStart"/>
+      <w:r>
+        <w:rPr>
+          <w:sz w:val="28"/>
+          <w:szCs w:val="28"/>
+          <w:lang w:val="en-US"/>
+        </w:rPr>
+        <w:t>Hotel_Id</w:t>
+      </w:r>
+      <w:proofErr w:type="spellEnd"/>
+      <w:r>
+        <w:rPr>
+          <w:sz w:val="28"/>
+          <w:szCs w:val="28"/>
+          <w:lang w:val="en-US"/>
+        </w:rPr>
         <w:t xml:space="preserve"> – integer, foreign key </w:t>
       </w:r>
       <w:r>
@@ -2012,29 +3094,29 @@
         <w:pStyle w:val="a3"/>
         <w:numPr>
           <w:ilvl w:val="0"/>
-          <w:numId w:val="14"/>
-        </w:numPr>
-        <w:rPr>
-          <w:sz w:val="28"/>
-          <w:szCs w:val="28"/>
-          <w:lang w:val="en-US"/>
-        </w:rPr>
-      </w:pPr>
-      <w:r>
-        <w:rPr>
-          <w:sz w:val="28"/>
-          <w:szCs w:val="28"/>
-          <w:lang w:val="en-US"/>
-        </w:rPr>
-        <w:t>City – City</w:t>
-      </w:r>
-    </w:p>
-    <w:p>
-      <w:pPr>
-        <w:pStyle w:val="a3"/>
-        <w:numPr>
-          <w:ilvl w:val="0"/>
-          <w:numId w:val="14"/>
+          <w:numId w:val="12"/>
+        </w:numPr>
+        <w:rPr>
+          <w:sz w:val="28"/>
+          <w:szCs w:val="28"/>
+          <w:lang w:val="en-US"/>
+        </w:rPr>
+      </w:pPr>
+      <w:r>
+        <w:rPr>
+          <w:sz w:val="28"/>
+          <w:szCs w:val="28"/>
+          <w:lang w:val="en-US"/>
+        </w:rPr>
+        <w:t xml:space="preserve">Hotel – Hotel </w:t>
+      </w:r>
+    </w:p>
+    <w:p>
+      <w:pPr>
+        <w:pStyle w:val="a3"/>
+        <w:numPr>
+          <w:ilvl w:val="0"/>
+          <w:numId w:val="12"/>
         </w:numPr>
         <w:rPr>
           <w:sz w:val="28"/>
@@ -2049,7 +3131,7 @@
           <w:szCs w:val="28"/>
           <w:lang w:val="en-US"/>
         </w:rPr>
-        <w:t>StarRate</w:t>
+        <w:t>User_Id</w:t>
       </w:r>
       <w:proofErr w:type="spellEnd"/>
       <w:r>
@@ -2058,7 +3140,7 @@
           <w:szCs w:val="28"/>
           <w:lang w:val="en-US"/>
         </w:rPr>
-        <w:t xml:space="preserve"> – integer [1,5] </w:t>
+        <w:t xml:space="preserve"> – integer, foreign key </w:t>
       </w:r>
       <w:r>
         <w:rPr>
@@ -2076,80 +3158,22 @@
         <w:pStyle w:val="a3"/>
         <w:numPr>
           <w:ilvl w:val="0"/>
-          <w:numId w:val="14"/>
-        </w:numPr>
-        <w:rPr>
-          <w:sz w:val="28"/>
-          <w:szCs w:val="28"/>
-          <w:lang w:val="en-US"/>
-        </w:rPr>
-      </w:pPr>
-      <w:r>
-        <w:rPr>
-          <w:sz w:val="28"/>
-          <w:szCs w:val="28"/>
-          <w:lang w:val="en-US"/>
-        </w:rPr>
-        <w:t>Details – text with</w:t>
-      </w:r>
-      <w:r>
-        <w:rPr>
-          <w:sz w:val="28"/>
-          <w:szCs w:val="28"/>
-          <w:lang w:val="en-US"/>
-        </w:rPr>
-        <w:t xml:space="preserve"> max</w:t>
-      </w:r>
-      <w:r>
-        <w:rPr>
-          <w:sz w:val="28"/>
-          <w:szCs w:val="28"/>
-          <w:lang w:val="en-US"/>
-        </w:rPr>
-        <w:t xml:space="preserve"> length</w:t>
-      </w:r>
-      <w:r>
-        <w:rPr>
-          <w:sz w:val="28"/>
-          <w:szCs w:val="28"/>
-          <w:lang w:val="en-US"/>
-        </w:rPr>
-        <w:t xml:space="preserve"> of</w:t>
-      </w:r>
-      <w:r>
-        <w:rPr>
-          <w:sz w:val="28"/>
-          <w:szCs w:val="28"/>
-          <w:lang w:val="en-US"/>
-        </w:rPr>
-        <w:t xml:space="preserve"> [500] </w:t>
-      </w:r>
-      <w:r>
-        <w:rPr>
-          <w:b/>
-          <w:bCs/>
-          <w:i/>
-          <w:iCs/>
-          <w:sz w:val="28"/>
-          <w:szCs w:val="28"/>
-          <w:lang w:val="en-US"/>
-        </w:rPr>
-        <w:t>NULLABLE</w:t>
-      </w:r>
-    </w:p>
-    <w:p>
-      <w:pPr>
-        <w:pStyle w:val="a3"/>
-        <w:numPr>
-          <w:ilvl w:val="0"/>
-          <w:numId w:val="14"/>
-        </w:numPr>
-        <w:rPr>
-          <w:sz w:val="28"/>
-          <w:szCs w:val="28"/>
-          <w:lang w:val="en-US"/>
-        </w:rPr>
-      </w:pPr>
+          <w:numId w:val="12"/>
+        </w:numPr>
+        <w:rPr>
+          <w:sz w:val="28"/>
+          <w:szCs w:val="28"/>
+          <w:lang w:val="en-US"/>
+        </w:rPr>
+      </w:pPr>
+      <w:r>
+        <w:rPr>
+          <w:sz w:val="28"/>
+          <w:szCs w:val="28"/>
+          <w:lang w:val="en-US"/>
+        </w:rPr>
+        <w:t xml:space="preserve">User – </w:t>
+      </w:r>
       <w:proofErr w:type="spellStart"/>
       <w:r>
         <w:rPr>
@@ -2157,7 +3181,7 @@
           <w:szCs w:val="28"/>
           <w:lang w:val="en-US"/>
         </w:rPr>
-        <w:t>CheckIn</w:t>
+        <w:t>IdentityUser</w:t>
       </w:r>
       <w:proofErr w:type="spellEnd"/>
       <w:r>
@@ -2166,7 +3190,7 @@
           <w:szCs w:val="28"/>
           <w:lang w:val="en-US"/>
         </w:rPr>
-        <w:t xml:space="preserve"> – </w:t>
+        <w:t xml:space="preserve"> (or </w:t>
       </w:r>
       <w:proofErr w:type="spellStart"/>
       <w:r>
@@ -2175,7 +3199,7 @@
           <w:szCs w:val="28"/>
           <w:lang w:val="en-US"/>
         </w:rPr>
-        <w:t>DateTime</w:t>
+        <w:t>ApplicationUser</w:t>
       </w:r>
       <w:proofErr w:type="spellEnd"/>
       <w:r>
@@ -2184,271 +3208,71 @@
           <w:szCs w:val="28"/>
           <w:lang w:val="en-US"/>
         </w:rPr>
-        <w:t xml:space="preserve">. </w:t>
-      </w:r>
-      <w:r>
-        <w:rPr>
-          <w:b/>
-          <w:bCs/>
-          <w:i/>
-          <w:iCs/>
-          <w:sz w:val="28"/>
-          <w:szCs w:val="28"/>
-          <w:lang w:val="en-US"/>
-        </w:rPr>
-        <w:t>Format to “</w:t>
-      </w:r>
+        <w:t xml:space="preserve"> if custom)</w:t>
+      </w:r>
+    </w:p>
+    <w:p>
+      <w:pPr>
+        <w:pStyle w:val="a3"/>
+        <w:numPr>
+          <w:ilvl w:val="0"/>
+          <w:numId w:val="12"/>
+        </w:numPr>
+        <w:rPr>
+          <w:sz w:val="28"/>
+          <w:szCs w:val="28"/>
+          <w:lang w:val="en-US"/>
+        </w:rPr>
+      </w:pPr>
+      <w:r>
+        <w:rPr>
+          <w:sz w:val="28"/>
+          <w:szCs w:val="28"/>
+          <w:lang w:val="en-US"/>
+        </w:rPr>
+        <w:t xml:space="preserve">CreatedOn – datetime </w:t>
+      </w:r>
+      <w:r>
+        <w:rPr>
+          <w:b/>
+          <w:bCs/>
+          <w:sz w:val="28"/>
+          <w:szCs w:val="28"/>
+          <w:lang w:val="en-US"/>
+        </w:rPr>
+        <w:t>(required)</w:t>
+      </w:r>
+    </w:p>
+    <w:p>
+      <w:pPr>
+        <w:pStyle w:val="a3"/>
+        <w:numPr>
+          <w:ilvl w:val="0"/>
+          <w:numId w:val="12"/>
+        </w:numPr>
+        <w:rPr>
+          <w:sz w:val="28"/>
+          <w:szCs w:val="28"/>
+          <w:lang w:val="en-US"/>
+        </w:rPr>
+      </w:pPr>
       <w:proofErr w:type="spellStart"/>
       <w:r>
         <w:rPr>
-          <w:b/>
-          <w:bCs/>
-          <w:i/>
-          <w:iCs/>
-          <w:sz w:val="28"/>
-          <w:szCs w:val="28"/>
-          <w:lang w:val="en-US"/>
-        </w:rPr>
-        <w:t>HH:mm</w:t>
+          <w:sz w:val="28"/>
+          <w:szCs w:val="28"/>
+          <w:lang w:val="en-US"/>
+        </w:rPr>
+        <w:t>IsActive</w:t>
       </w:r>
       <w:proofErr w:type="spellEnd"/>
       <w:r>
         <w:rPr>
-          <w:b/>
-          <w:bCs/>
-          <w:i/>
-          <w:iCs/>
-          <w:sz w:val="28"/>
-          <w:szCs w:val="28"/>
-          <w:lang w:val="en-US"/>
-        </w:rPr>
-        <w:t>”</w:t>
-      </w:r>
-      <w:r>
-        <w:rPr>
-          <w:b/>
-          <w:bCs/>
-          <w:sz w:val="28"/>
-          <w:szCs w:val="28"/>
-          <w:lang w:val="en-US"/>
-        </w:rPr>
-        <w:t xml:space="preserve"> (required)</w:t>
-      </w:r>
-    </w:p>
-    <w:p>
-      <w:pPr>
-        <w:pStyle w:val="a3"/>
-        <w:numPr>
-          <w:ilvl w:val="0"/>
-          <w:numId w:val="14"/>
-        </w:numPr>
-        <w:rPr>
-          <w:sz w:val="28"/>
-          <w:szCs w:val="28"/>
-          <w:lang w:val="en-US"/>
-        </w:rPr>
-      </w:pPr>
-      <w:proofErr w:type="spellStart"/>
-      <w:r>
-        <w:rPr>
-          <w:sz w:val="28"/>
-          <w:szCs w:val="28"/>
-          <w:lang w:val="en-US"/>
-        </w:rPr>
-        <w:t>CheckOut</w:t>
-      </w:r>
-      <w:proofErr w:type="spellEnd"/>
-      <w:r>
-        <w:rPr>
-          <w:sz w:val="28"/>
-          <w:szCs w:val="28"/>
-          <w:lang w:val="en-US"/>
-        </w:rPr>
-        <w:t xml:space="preserve"> – </w:t>
-      </w:r>
-      <w:proofErr w:type="spellStart"/>
-      <w:r>
-        <w:rPr>
-          <w:sz w:val="28"/>
-          <w:szCs w:val="28"/>
-          <w:lang w:val="en-US"/>
-        </w:rPr>
-        <w:t>DateTime</w:t>
-      </w:r>
-      <w:proofErr w:type="spellEnd"/>
-      <w:r>
-        <w:rPr>
-          <w:sz w:val="28"/>
-          <w:szCs w:val="28"/>
-          <w:lang w:val="en-US"/>
-        </w:rPr>
-        <w:t xml:space="preserve">. </w:t>
-      </w:r>
-      <w:r>
-        <w:rPr>
-          <w:b/>
-          <w:bCs/>
-          <w:i/>
-          <w:iCs/>
-          <w:sz w:val="28"/>
-          <w:szCs w:val="28"/>
-          <w:lang w:val="en-US"/>
-        </w:rPr>
-        <w:t>Format to “</w:t>
-      </w:r>
-      <w:proofErr w:type="spellStart"/>
-      <w:r>
-        <w:rPr>
-          <w:b/>
-          <w:bCs/>
-          <w:i/>
-          <w:iCs/>
-          <w:sz w:val="28"/>
-          <w:szCs w:val="28"/>
-          <w:lang w:val="en-US"/>
-        </w:rPr>
-        <w:t>HH:mm</w:t>
-      </w:r>
-      <w:proofErr w:type="spellEnd"/>
-      <w:r>
-        <w:rPr>
-          <w:b/>
-          <w:bCs/>
-          <w:i/>
-          <w:iCs/>
-          <w:sz w:val="28"/>
-          <w:szCs w:val="28"/>
-          <w:lang w:val="en-US"/>
-        </w:rPr>
-        <w:t>”</w:t>
-      </w:r>
-      <w:r>
-        <w:rPr>
-          <w:b/>
-          <w:bCs/>
-          <w:sz w:val="28"/>
-          <w:szCs w:val="28"/>
-          <w:lang w:val="en-US"/>
-        </w:rPr>
-        <w:t xml:space="preserve"> (required)</w:t>
-      </w:r>
-    </w:p>
-    <w:p>
-      <w:pPr>
-        <w:pStyle w:val="a3"/>
-        <w:numPr>
-          <w:ilvl w:val="0"/>
-          <w:numId w:val="14"/>
-        </w:numPr>
-        <w:rPr>
-          <w:sz w:val="28"/>
-          <w:szCs w:val="28"/>
-          <w:lang w:val="en-US"/>
-        </w:rPr>
-      </w:pPr>
-      <w:r>
-        <w:rPr>
-          <w:sz w:val="28"/>
-          <w:szCs w:val="28"/>
-          <w:lang w:val="en-US"/>
-        </w:rPr>
-        <w:t xml:space="preserve">Parking – Boolean </w:t>
-      </w:r>
-      <w:r>
-        <w:rPr>
-          <w:b/>
-          <w:bCs/>
-          <w:i/>
-          <w:iCs/>
-          <w:sz w:val="28"/>
-          <w:szCs w:val="28"/>
-          <w:lang w:val="en-US"/>
-        </w:rPr>
-        <w:t>NULLABLE</w:t>
-      </w:r>
-    </w:p>
-    <w:p>
-      <w:pPr>
-        <w:pStyle w:val="a3"/>
-        <w:numPr>
-          <w:ilvl w:val="0"/>
-          <w:numId w:val="14"/>
-        </w:numPr>
-        <w:rPr>
-          <w:sz w:val="28"/>
-          <w:szCs w:val="28"/>
-          <w:lang w:val="en-US"/>
-        </w:rPr>
-      </w:pPr>
-      <w:r>
-        <w:rPr>
-          <w:sz w:val="28"/>
-          <w:szCs w:val="28"/>
-          <w:lang w:val="en-US"/>
-        </w:rPr>
-        <w:t xml:space="preserve">Pets – Boolean </w:t>
-      </w:r>
-      <w:r>
-        <w:rPr>
-          <w:b/>
-          <w:bCs/>
-          <w:i/>
-          <w:iCs/>
-          <w:sz w:val="28"/>
-          <w:szCs w:val="28"/>
-          <w:lang w:val="en-US"/>
-        </w:rPr>
-        <w:t>NULLABLE</w:t>
-      </w:r>
-    </w:p>
-    <w:p>
-      <w:pPr>
-        <w:pStyle w:val="a3"/>
-        <w:numPr>
-          <w:ilvl w:val="0"/>
-          <w:numId w:val="14"/>
-        </w:numPr>
-        <w:rPr>
-          <w:sz w:val="28"/>
-          <w:szCs w:val="28"/>
-          <w:lang w:val="en-US"/>
-        </w:rPr>
-      </w:pPr>
-      <w:proofErr w:type="spellStart"/>
-      <w:r>
-        <w:rPr>
-          <w:sz w:val="28"/>
-          <w:szCs w:val="28"/>
-          <w:lang w:val="en-US"/>
-        </w:rPr>
-        <w:t>IsActive</w:t>
-      </w:r>
-      <w:proofErr w:type="spellEnd"/>
-      <w:r>
-        <w:rPr>
-          <w:sz w:val="28"/>
-          <w:szCs w:val="28"/>
-          <w:lang w:val="en-US"/>
-        </w:rPr>
-        <w:t xml:space="preserve"> – </w:t>
-      </w:r>
-      <w:proofErr w:type="spellStart"/>
-      <w:r>
-        <w:rPr>
-          <w:sz w:val="28"/>
-          <w:szCs w:val="28"/>
-          <w:lang w:val="en-US"/>
-        </w:rPr>
-        <w:t>boolean</w:t>
-      </w:r>
-      <w:proofErr w:type="spellEnd"/>
-      <w:r>
-        <w:rPr>
-          <w:sz w:val="28"/>
-          <w:szCs w:val="28"/>
-          <w:lang w:val="en-US"/>
-        </w:rPr>
-        <w:t xml:space="preserve"> </w:t>
+          <w:sz w:val="28"/>
+          <w:szCs w:val="28"/>
+          <w:lang w:val="en-US"/>
+        </w:rPr>
+        <w:t xml:space="preserve"> – Boolean </w:t>
       </w:r>
       <w:r>
         <w:rPr>
@@ -2463,174 +3287,18 @@
     </w:p>
     <w:p>
       <w:pPr>
-        <w:pStyle w:val="a3"/>
-        <w:numPr>
-          <w:ilvl w:val="0"/>
-          <w:numId w:val="14"/>
-        </w:numPr>
-        <w:rPr>
-          <w:sz w:val="28"/>
-          <w:szCs w:val="28"/>
-          <w:lang w:val="en-US"/>
-        </w:rPr>
-      </w:pPr>
-      <w:r>
-        <w:rPr>
-          <w:sz w:val="28"/>
-          <w:szCs w:val="28"/>
-          <w:lang w:val="en-US"/>
-        </w:rPr>
-        <w:t>Rooms</w:t>
-      </w:r>
-      <w:r>
-        <w:rPr>
-          <w:sz w:val="28"/>
-          <w:szCs w:val="28"/>
-          <w:lang w:val="en-US"/>
-        </w:rPr>
-        <w:t xml:space="preserve"> – a dictionary&lt;</w:t>
-      </w:r>
-      <w:r>
-        <w:rPr>
-          <w:sz w:val="28"/>
-          <w:szCs w:val="28"/>
-          <w:lang w:val="en-US"/>
-        </w:rPr>
-        <w:t>Room</w:t>
-      </w:r>
-      <w:r>
-        <w:rPr>
-          <w:sz w:val="28"/>
-          <w:szCs w:val="28"/>
-          <w:lang w:val="en-US"/>
-        </w:rPr>
-        <w:t xml:space="preserve">, </w:t>
-      </w:r>
-      <w:r>
-        <w:rPr>
-          <w:b/>
-          <w:bCs/>
-          <w:color w:val="FF0000"/>
-          <w:sz w:val="28"/>
-          <w:szCs w:val="28"/>
-          <w:lang w:val="en-US"/>
-        </w:rPr>
-        <w:t>int</w:t>
-      </w:r>
-      <w:r>
-        <w:rPr>
-          <w:sz w:val="28"/>
-          <w:szCs w:val="28"/>
-          <w:lang w:val="en-US"/>
-        </w:rPr>
-        <w:t xml:space="preserve">&gt; </w:t>
-      </w:r>
-      <w:r>
-        <w:rPr>
-          <w:b/>
-          <w:bCs/>
-          <w:sz w:val="28"/>
-          <w:szCs w:val="28"/>
-          <w:lang w:val="en-US"/>
-        </w:rPr>
-        <w:t xml:space="preserve">where </w:t>
-      </w:r>
-      <w:r>
-        <w:rPr>
-          <w:b/>
-          <w:bCs/>
-          <w:color w:val="FF0000"/>
-          <w:sz w:val="28"/>
-          <w:szCs w:val="28"/>
-          <w:lang w:val="en-US"/>
-        </w:rPr>
-        <w:t>int</w:t>
-      </w:r>
-      <w:r>
-        <w:rPr>
-          <w:b/>
-          <w:bCs/>
-          <w:sz w:val="28"/>
-          <w:szCs w:val="28"/>
-          <w:lang w:val="en-US"/>
-        </w:rPr>
-        <w:t xml:space="preserve"> is the count of available rooms in the hotel</w:t>
-      </w:r>
-      <w:r>
-        <w:rPr>
-          <w:b/>
-          <w:bCs/>
-          <w:sz w:val="28"/>
-          <w:szCs w:val="28"/>
-          <w:lang w:val="en-US"/>
-        </w:rPr>
-        <w:t>.</w:t>
-      </w:r>
-      <w:r>
-        <w:rPr>
-          <w:b/>
-          <w:bCs/>
-          <w:sz w:val="28"/>
-          <w:szCs w:val="28"/>
-          <w:lang w:val="en-US"/>
-        </w:rPr>
-        <w:t xml:space="preserve"> Not included in actual database. (required)</w:t>
-      </w:r>
-    </w:p>
-    <w:p>
-      <w:pPr>
-        <w:pStyle w:val="a3"/>
-        <w:numPr>
-          <w:ilvl w:val="0"/>
-          <w:numId w:val="14"/>
-        </w:numPr>
-        <w:rPr>
-          <w:sz w:val="28"/>
-          <w:szCs w:val="28"/>
-          <w:lang w:val="en-US"/>
-        </w:rPr>
-      </w:pPr>
-      <w:r>
-        <w:rPr>
-          <w:sz w:val="28"/>
-          <w:szCs w:val="28"/>
-          <w:lang w:val="en-US"/>
-        </w:rPr>
-        <w:t xml:space="preserve">Reservations – a collection of </w:t>
-      </w:r>
-      <w:proofErr w:type="spellStart"/>
-      <w:r>
-        <w:rPr>
-          <w:sz w:val="28"/>
-          <w:szCs w:val="28"/>
-          <w:lang w:val="en-US"/>
-        </w:rPr>
-        <w:t>HotelReservation</w:t>
-      </w:r>
-      <w:proofErr w:type="spellEnd"/>
-      <w:r>
-        <w:rPr>
-          <w:sz w:val="28"/>
-          <w:szCs w:val="28"/>
-          <w:lang w:val="en-US"/>
-        </w:rPr>
-        <w:t xml:space="preserve"> </w:t>
-      </w:r>
-    </w:p>
-    <w:p>
-      <w:pPr>
-        <w:rPr>
-          <w:sz w:val="28"/>
-          <w:szCs w:val="28"/>
-          <w:lang w:val="en-US"/>
-        </w:rPr>
-      </w:pPr>
-    </w:p>
-    <w:p>
-      <w:pPr>
-        <w:rPr>
-          <w:sz w:val="32"/>
-          <w:szCs w:val="32"/>
+        <w:rPr>
+          <w:sz w:val="28"/>
+          <w:szCs w:val="28"/>
+          <w:lang w:val="en-US"/>
+        </w:rPr>
+      </w:pPr>
+    </w:p>
+    <w:p>
+      <w:pPr>
+        <w:rPr>
+          <w:sz w:val="28"/>
+          <w:szCs w:val="28"/>
           <w:lang w:val="en-US"/>
         </w:rPr>
       </w:pPr>
@@ -2659,71 +3327,76 @@
           <w:szCs w:val="40"/>
           <w:lang w:val="en-US"/>
         </w:rPr>
-        <w:t>Rooms</w:t>
-      </w:r>
-    </w:p>
-    <w:p>
-      <w:pPr>
-        <w:pStyle w:val="a3"/>
-        <w:numPr>
-          <w:ilvl w:val="0"/>
-          <w:numId w:val="13"/>
-        </w:numPr>
-        <w:rPr>
-          <w:sz w:val="28"/>
-          <w:szCs w:val="28"/>
-          <w:lang w:val="en-US"/>
-        </w:rPr>
-      </w:pPr>
-      <w:r>
-        <w:rPr>
-          <w:sz w:val="28"/>
-          <w:szCs w:val="28"/>
-          <w:lang w:val="en-US"/>
-        </w:rPr>
-        <w:t>Id</w:t>
-      </w:r>
-      <w:r>
-        <w:rPr>
-          <w:sz w:val="28"/>
-          <w:szCs w:val="28"/>
-          <w:lang w:val="en-US"/>
-        </w:rPr>
-        <w:t xml:space="preserve">– Integer, Primary Key </w:t>
-      </w:r>
-    </w:p>
-    <w:p>
-      <w:pPr>
-        <w:pStyle w:val="a3"/>
-        <w:numPr>
-          <w:ilvl w:val="0"/>
-          <w:numId w:val="13"/>
-        </w:numPr>
-        <w:rPr>
-          <w:sz w:val="28"/>
-          <w:szCs w:val="28"/>
-          <w:lang w:val="en-US"/>
-        </w:rPr>
-      </w:pPr>
-      <w:r>
-        <w:rPr>
-          <w:sz w:val="28"/>
-          <w:szCs w:val="28"/>
-          <w:lang w:val="en-US"/>
-        </w:rPr>
-        <w:t>Type</w:t>
-      </w:r>
-      <w:r>
-        <w:rPr>
-          <w:sz w:val="28"/>
-          <w:szCs w:val="28"/>
-          <w:lang w:val="en-US"/>
-        </w:rPr>
-        <w:t xml:space="preserve"> –</w:t>
-      </w:r>
-      <w:r>
-        <w:t xml:space="preserve"> </w:t>
-      </w:r>
+        <w:t>Airports</w:t>
+      </w:r>
+    </w:p>
+    <w:p>
+      <w:pPr>
+        <w:pStyle w:val="a3"/>
+        <w:numPr>
+          <w:ilvl w:val="0"/>
+          <w:numId w:val="12"/>
+        </w:numPr>
+        <w:rPr>
+          <w:sz w:val="28"/>
+          <w:szCs w:val="28"/>
+          <w:lang w:val="en-US"/>
+        </w:rPr>
+      </w:pPr>
+      <w:r>
+        <w:rPr>
+          <w:sz w:val="28"/>
+          <w:szCs w:val="28"/>
+          <w:lang w:val="en-US"/>
+        </w:rPr>
+        <w:t xml:space="preserve">Id – integer, primary key </w:t>
+      </w:r>
+    </w:p>
+    <w:p>
+      <w:pPr>
+        <w:pStyle w:val="a3"/>
+        <w:numPr>
+          <w:ilvl w:val="0"/>
+          <w:numId w:val="12"/>
+        </w:numPr>
+        <w:rPr>
+          <w:sz w:val="28"/>
+          <w:szCs w:val="28"/>
+          <w:lang w:val="en-US"/>
+        </w:rPr>
+      </w:pPr>
+      <w:r>
+        <w:rPr>
+          <w:sz w:val="28"/>
+          <w:szCs w:val="28"/>
+          <w:lang w:val="en-US"/>
+        </w:rPr>
+        <w:t xml:space="preserve">Name – text with length [3, 50] </w:t>
+      </w:r>
+      <w:r>
+        <w:rPr>
+          <w:b/>
+          <w:bCs/>
+          <w:sz w:val="28"/>
+          <w:szCs w:val="28"/>
+          <w:lang w:val="en-US"/>
+        </w:rPr>
+        <w:t>(required)</w:t>
+      </w:r>
+    </w:p>
+    <w:p>
+      <w:pPr>
+        <w:pStyle w:val="a3"/>
+        <w:numPr>
+          <w:ilvl w:val="0"/>
+          <w:numId w:val="12"/>
+        </w:numPr>
+        <w:rPr>
+          <w:sz w:val="28"/>
+          <w:szCs w:val="28"/>
+          <w:lang w:val="en-US"/>
+        </w:rPr>
+      </w:pPr>
       <w:proofErr w:type="spellStart"/>
       <w:r>
         <w:rPr>
@@ -2731,7 +3404,7 @@
           <w:szCs w:val="28"/>
           <w:lang w:val="en-US"/>
         </w:rPr>
-        <w:t>RoomType</w:t>
+        <w:t>City_Id</w:t>
       </w:r>
       <w:proofErr w:type="spellEnd"/>
       <w:r>
@@ -2740,164 +3413,7 @@
           <w:szCs w:val="28"/>
           <w:lang w:val="en-US"/>
         </w:rPr>
-        <w:t xml:space="preserve"> </w:t>
-      </w:r>
-      <w:proofErr w:type="spellStart"/>
-      <w:r>
-        <w:rPr>
-          <w:sz w:val="28"/>
-          <w:szCs w:val="28"/>
-          <w:lang w:val="en-US"/>
-        </w:rPr>
-        <w:t>enum</w:t>
-      </w:r>
-      <w:proofErr w:type="spellEnd"/>
-      <w:r>
-        <w:rPr>
-          <w:sz w:val="28"/>
-          <w:szCs w:val="28"/>
-          <w:lang w:val="en-US"/>
-        </w:rPr>
-        <w:t xml:space="preserve"> </w:t>
-      </w:r>
-    </w:p>
-    <w:p>
-      <w:pPr>
-        <w:pStyle w:val="a3"/>
-        <w:ind w:firstLine="720"/>
-        <w:rPr>
-          <w:sz w:val="28"/>
-          <w:szCs w:val="28"/>
-          <w:lang w:val="en-US"/>
-        </w:rPr>
-      </w:pPr>
-      <w:r>
-        <w:rPr>
-          <w:sz w:val="28"/>
-          <w:szCs w:val="28"/>
-          <w:lang w:val="en-US"/>
-        </w:rPr>
-        <w:t>(</w:t>
-      </w:r>
-      <w:r>
-        <w:rPr>
-          <w:i/>
-          <w:iCs/>
-          <w:sz w:val="28"/>
-          <w:szCs w:val="28"/>
-          <w:lang w:val="en-US"/>
-        </w:rPr>
-        <w:t>Single</w:t>
-      </w:r>
-      <w:r>
-        <w:rPr>
-          <w:sz w:val="28"/>
-          <w:szCs w:val="28"/>
-          <w:lang w:val="en-US"/>
-        </w:rPr>
-        <w:t xml:space="preserve"> = </w:t>
-      </w:r>
-      <w:r>
-        <w:rPr>
-          <w:sz w:val="28"/>
-          <w:szCs w:val="28"/>
-          <w:lang w:val="en-US"/>
-        </w:rPr>
-        <w:t>1</w:t>
-      </w:r>
-      <w:r>
-        <w:rPr>
-          <w:sz w:val="28"/>
-          <w:szCs w:val="28"/>
-          <w:lang w:val="en-US"/>
-        </w:rPr>
-        <w:t xml:space="preserve">, </w:t>
-      </w:r>
-      <w:r>
-        <w:rPr>
-          <w:i/>
-          <w:iCs/>
-          <w:sz w:val="28"/>
-          <w:szCs w:val="28"/>
-          <w:lang w:val="en-US"/>
-        </w:rPr>
-        <w:t>Double</w:t>
-      </w:r>
-      <w:r>
-        <w:rPr>
-          <w:sz w:val="28"/>
-          <w:szCs w:val="28"/>
-          <w:lang w:val="en-US"/>
-        </w:rPr>
-        <w:t xml:space="preserve"> = 2</w:t>
-      </w:r>
-      <w:r>
-        <w:rPr>
-          <w:sz w:val="28"/>
-          <w:szCs w:val="28"/>
-          <w:lang w:val="en-US"/>
-        </w:rPr>
-        <w:t xml:space="preserve">, </w:t>
-      </w:r>
-      <w:r>
-        <w:rPr>
-          <w:i/>
-          <w:iCs/>
-          <w:sz w:val="28"/>
-          <w:szCs w:val="28"/>
-          <w:lang w:val="en-US"/>
-        </w:rPr>
-        <w:t>Triple</w:t>
-      </w:r>
-      <w:r>
-        <w:rPr>
-          <w:sz w:val="28"/>
-          <w:szCs w:val="28"/>
-          <w:lang w:val="en-US"/>
-        </w:rPr>
-        <w:t xml:space="preserve"> = 3</w:t>
-      </w:r>
-      <w:r>
-        <w:rPr>
-          <w:sz w:val="28"/>
-          <w:szCs w:val="28"/>
-          <w:lang w:val="en-US"/>
-        </w:rPr>
-        <w:t xml:space="preserve">, </w:t>
-      </w:r>
-      <w:r>
-        <w:rPr>
-          <w:i/>
-          <w:iCs/>
-          <w:sz w:val="28"/>
-          <w:szCs w:val="28"/>
-          <w:lang w:val="en-US"/>
-        </w:rPr>
-        <w:t>Apartment</w:t>
-      </w:r>
-      <w:r>
-        <w:rPr>
-          <w:sz w:val="28"/>
-          <w:szCs w:val="28"/>
-          <w:lang w:val="en-US"/>
-        </w:rPr>
-        <w:t xml:space="preserve"> = 4</w:t>
-      </w:r>
-      <w:r>
-        <w:rPr>
-          <w:sz w:val="28"/>
-          <w:szCs w:val="28"/>
-          <w:lang w:val="en-US"/>
-        </w:rPr>
-        <w:t>)</w:t>
-      </w:r>
-      <w:r>
-        <w:rPr>
-          <w:sz w:val="28"/>
-          <w:szCs w:val="28"/>
-          <w:lang w:val="en-US"/>
-        </w:rPr>
-        <w:t xml:space="preserve"> </w:t>
+        <w:t xml:space="preserve"> – integer, foreign key </w:t>
       </w:r>
       <w:r>
         <w:rPr>
@@ -2915,162 +3431,31 @@
         <w:pStyle w:val="a3"/>
         <w:numPr>
           <w:ilvl w:val="0"/>
-          <w:numId w:val="14"/>
-        </w:numPr>
-        <w:rPr>
-          <w:sz w:val="28"/>
-          <w:szCs w:val="28"/>
-          <w:lang w:val="en-US"/>
-        </w:rPr>
-      </w:pPr>
-      <w:proofErr w:type="spellStart"/>
-      <w:r>
-        <w:rPr>
-          <w:sz w:val="28"/>
-          <w:szCs w:val="28"/>
-          <w:lang w:val="en-US"/>
-        </w:rPr>
-        <w:t>PricePerNight</w:t>
-      </w:r>
-      <w:proofErr w:type="spellEnd"/>
-      <w:r>
-        <w:rPr>
-          <w:sz w:val="28"/>
-          <w:szCs w:val="28"/>
-          <w:lang w:val="en-US"/>
-        </w:rPr>
-        <w:t xml:space="preserve"> – decimal </w:t>
-      </w:r>
-      <w:r>
-        <w:rPr>
-          <w:b/>
-          <w:bCs/>
-          <w:sz w:val="28"/>
-          <w:szCs w:val="28"/>
-          <w:lang w:val="en-US"/>
-        </w:rPr>
-        <w:t>(required)</w:t>
-      </w:r>
-    </w:p>
-    <w:p>
-      <w:pPr>
-        <w:pStyle w:val="a3"/>
-        <w:numPr>
-          <w:ilvl w:val="0"/>
-          <w:numId w:val="14"/>
-        </w:numPr>
-        <w:rPr>
-          <w:sz w:val="28"/>
-          <w:szCs w:val="28"/>
-          <w:lang w:val="en-US"/>
-        </w:rPr>
-      </w:pPr>
-      <w:r>
-        <w:rPr>
-          <w:sz w:val="28"/>
-          <w:szCs w:val="28"/>
-          <w:lang w:val="en-US"/>
-        </w:rPr>
-        <w:t xml:space="preserve">Wi-fi – Boolean </w:t>
-      </w:r>
-      <w:r>
-        <w:rPr>
-          <w:b/>
-          <w:bCs/>
-          <w:i/>
-          <w:iCs/>
-          <w:sz w:val="28"/>
-          <w:szCs w:val="28"/>
-          <w:lang w:val="en-US"/>
-        </w:rPr>
-        <w:t>NULLABLE</w:t>
-      </w:r>
-    </w:p>
-    <w:p>
-      <w:pPr>
-        <w:pStyle w:val="a3"/>
-        <w:numPr>
-          <w:ilvl w:val="0"/>
-          <w:numId w:val="14"/>
-        </w:numPr>
-        <w:rPr>
-          <w:sz w:val="28"/>
-          <w:szCs w:val="28"/>
-          <w:lang w:val="en-US"/>
-        </w:rPr>
-      </w:pPr>
-      <w:proofErr w:type="spellStart"/>
-      <w:r>
-        <w:rPr>
-          <w:sz w:val="28"/>
-          <w:szCs w:val="28"/>
-          <w:lang w:val="en-US"/>
-        </w:rPr>
-        <w:t>IsReserved</w:t>
-      </w:r>
-      <w:proofErr w:type="spellEnd"/>
-      <w:r>
-        <w:rPr>
-          <w:sz w:val="28"/>
-          <w:szCs w:val="28"/>
-          <w:lang w:val="en-US"/>
-        </w:rPr>
-        <w:t xml:space="preserve"> – Boolean </w:t>
-      </w:r>
-      <w:r>
-        <w:rPr>
-          <w:b/>
-          <w:bCs/>
-          <w:sz w:val="28"/>
-          <w:szCs w:val="28"/>
-          <w:lang w:val="en-US"/>
-        </w:rPr>
-        <w:t>(required)</w:t>
-      </w:r>
-    </w:p>
-    <w:p>
-      <w:pPr>
-        <w:pStyle w:val="a3"/>
-        <w:numPr>
-          <w:ilvl w:val="0"/>
-          <w:numId w:val="14"/>
-        </w:numPr>
-        <w:rPr>
-          <w:b/>
-          <w:bCs/>
-          <w:sz w:val="28"/>
-          <w:szCs w:val="28"/>
-          <w:lang w:val="en-US"/>
-        </w:rPr>
-      </w:pPr>
-      <w:proofErr w:type="spellStart"/>
-      <w:r>
-        <w:rPr>
-          <w:sz w:val="28"/>
-          <w:szCs w:val="28"/>
-          <w:lang w:val="en-US"/>
-        </w:rPr>
-        <w:t>IsActive</w:t>
-      </w:r>
-      <w:proofErr w:type="spellEnd"/>
-      <w:r>
-        <w:rPr>
-          <w:sz w:val="28"/>
-          <w:szCs w:val="28"/>
-          <w:lang w:val="en-US"/>
-        </w:rPr>
-        <w:t xml:space="preserve"> – Boolean </w:t>
-      </w:r>
-      <w:r>
-        <w:rPr>
-          <w:b/>
-          <w:bCs/>
-          <w:sz w:val="28"/>
-          <w:szCs w:val="28"/>
-          <w:lang w:val="en-US"/>
-        </w:rPr>
-        <w:t>(required)</w:t>
-      </w:r>
+          <w:numId w:val="12"/>
+        </w:numPr>
+        <w:rPr>
+          <w:sz w:val="28"/>
+          <w:szCs w:val="28"/>
+          <w:lang w:val="en-US"/>
+        </w:rPr>
+      </w:pPr>
+      <w:r>
+        <w:rPr>
+          <w:sz w:val="28"/>
+          <w:szCs w:val="28"/>
+          <w:lang w:val="en-US"/>
+        </w:rPr>
+        <w:t>City – City</w:t>
+      </w:r>
+    </w:p>
+    <w:p>
+      <w:pPr>
+        <w:rPr>
+          <w:sz w:val="28"/>
+          <w:szCs w:val="28"/>
+          <w:lang w:val="en-US"/>
+        </w:rPr>
+      </w:pPr>
     </w:p>
     <w:p>
       <w:pPr>
@@ -3080,24 +3465,14 @@
           <w:lang w:val="en-US"/>
         </w:rPr>
       </w:pPr>
-    </w:p>
-    <w:p>
-      <w:pPr>
+      <w:r>
         <w:rPr>
           <w:sz w:val="36"/>
           <w:szCs w:val="36"/>
           <w:lang w:val="en-US"/>
         </w:rPr>
-      </w:pPr>
-      <w:r>
-        <w:rPr>
-          <w:sz w:val="36"/>
-          <w:szCs w:val="36"/>
-          <w:lang w:val="en-US"/>
-        </w:rPr>
         <w:t xml:space="preserve">Table: </w:t>
       </w:r>
-      <w:proofErr w:type="spellStart"/>
       <w:r>
         <w:rPr>
           <w:i/>
@@ -3106,364 +3481,137 @@
           <w:szCs w:val="40"/>
           <w:lang w:val="en-US"/>
         </w:rPr>
-        <w:t>HotelReservations</w:t>
+        <w:t>Airlines</w:t>
+      </w:r>
+    </w:p>
+    <w:p>
+      <w:pPr>
+        <w:pStyle w:val="a3"/>
+        <w:numPr>
+          <w:ilvl w:val="0"/>
+          <w:numId w:val="12"/>
+        </w:numPr>
+        <w:rPr>
+          <w:sz w:val="28"/>
+          <w:szCs w:val="28"/>
+          <w:lang w:val="en-US"/>
+        </w:rPr>
+      </w:pPr>
+      <w:r>
+        <w:rPr>
+          <w:sz w:val="28"/>
+          <w:szCs w:val="28"/>
+          <w:lang w:val="en-US"/>
+        </w:rPr>
+        <w:t xml:space="preserve">Id – integer, primary key </w:t>
+      </w:r>
+    </w:p>
+    <w:p>
+      <w:pPr>
+        <w:pStyle w:val="a3"/>
+        <w:numPr>
+          <w:ilvl w:val="0"/>
+          <w:numId w:val="12"/>
+        </w:numPr>
+        <w:rPr>
+          <w:sz w:val="28"/>
+          <w:szCs w:val="28"/>
+          <w:lang w:val="en-US"/>
+        </w:rPr>
+      </w:pPr>
+      <w:r>
+        <w:rPr>
+          <w:sz w:val="28"/>
+          <w:szCs w:val="28"/>
+          <w:lang w:val="en-US"/>
+        </w:rPr>
+        <w:t xml:space="preserve">Name – text with length [3, 50] </w:t>
+      </w:r>
+      <w:r>
+        <w:rPr>
+          <w:b/>
+          <w:bCs/>
+          <w:sz w:val="28"/>
+          <w:szCs w:val="28"/>
+          <w:lang w:val="en-US"/>
+        </w:rPr>
+        <w:t>(required)</w:t>
+      </w:r>
+    </w:p>
+    <w:p>
+      <w:pPr>
+        <w:pStyle w:val="a3"/>
+        <w:numPr>
+          <w:ilvl w:val="0"/>
+          <w:numId w:val="12"/>
+        </w:numPr>
+        <w:rPr>
+          <w:sz w:val="28"/>
+          <w:szCs w:val="28"/>
+          <w:lang w:val="en-US"/>
+        </w:rPr>
+      </w:pPr>
+      <w:r>
+        <w:rPr>
+          <w:sz w:val="28"/>
+          <w:szCs w:val="28"/>
+          <w:lang w:val="en-US"/>
+        </w:rPr>
+        <w:t>Image – string</w:t>
+      </w:r>
+      <w:r>
+        <w:rPr>
+          <w:i/>
+          <w:iCs/>
+          <w:sz w:val="28"/>
+          <w:szCs w:val="28"/>
+          <w:lang w:val="en-US"/>
+        </w:rPr>
+        <w:t xml:space="preserve"> </w:t>
+      </w:r>
+      <w:r>
+        <w:rPr>
+          <w:b/>
+          <w:bCs/>
+          <w:i/>
+          <w:iCs/>
+          <w:sz w:val="28"/>
+          <w:szCs w:val="28"/>
+          <w:lang w:val="en-US"/>
+        </w:rPr>
+        <w:t>NULLABLE</w:t>
+      </w:r>
+    </w:p>
+    <w:p>
+      <w:pPr>
+        <w:pStyle w:val="a3"/>
+        <w:numPr>
+          <w:ilvl w:val="0"/>
+          <w:numId w:val="12"/>
+        </w:numPr>
+        <w:rPr>
+          <w:sz w:val="28"/>
+          <w:szCs w:val="28"/>
+          <w:lang w:val="en-US"/>
+        </w:rPr>
+      </w:pPr>
+      <w:proofErr w:type="spellStart"/>
+      <w:r>
+        <w:rPr>
+          <w:sz w:val="28"/>
+          <w:szCs w:val="28"/>
+          <w:lang w:val="en-US"/>
+        </w:rPr>
+        <w:t>WebSiteURL</w:t>
       </w:r>
       <w:proofErr w:type="spellEnd"/>
-    </w:p>
-    <w:p>
-      <w:pPr>
-        <w:pStyle w:val="a3"/>
-        <w:numPr>
-          <w:ilvl w:val="0"/>
-          <w:numId w:val="12"/>
-        </w:numPr>
-        <w:rPr>
-          <w:sz w:val="28"/>
-          <w:szCs w:val="28"/>
-          <w:lang w:val="en-US"/>
-        </w:rPr>
-      </w:pPr>
-      <w:r>
-        <w:rPr>
-          <w:sz w:val="28"/>
-          <w:szCs w:val="28"/>
-          <w:lang w:val="en-US"/>
-        </w:rPr>
-        <w:t>Id – integer, Primary key</w:t>
-      </w:r>
-    </w:p>
-    <w:p>
-      <w:pPr>
-        <w:pStyle w:val="a3"/>
-        <w:numPr>
-          <w:ilvl w:val="0"/>
-          <w:numId w:val="12"/>
-        </w:numPr>
-        <w:rPr>
-          <w:sz w:val="28"/>
-          <w:szCs w:val="28"/>
-          <w:lang w:val="en-US"/>
-        </w:rPr>
-      </w:pPr>
-      <w:r>
-        <w:rPr>
-          <w:sz w:val="28"/>
-          <w:szCs w:val="28"/>
-          <w:lang w:val="en-US"/>
-        </w:rPr>
-        <w:t xml:space="preserve">Price – decimal </w:t>
-      </w:r>
-      <w:r>
-        <w:rPr>
-          <w:b/>
-          <w:bCs/>
-          <w:sz w:val="28"/>
-          <w:szCs w:val="28"/>
-          <w:lang w:val="en-US"/>
-        </w:rPr>
-        <w:t>(required)</w:t>
-      </w:r>
-    </w:p>
-    <w:p>
-      <w:pPr>
-        <w:pStyle w:val="a3"/>
-        <w:numPr>
-          <w:ilvl w:val="0"/>
-          <w:numId w:val="12"/>
-        </w:numPr>
-        <w:rPr>
-          <w:sz w:val="28"/>
-          <w:szCs w:val="28"/>
-          <w:lang w:val="en-US"/>
-        </w:rPr>
-      </w:pPr>
-      <w:r>
-        <w:rPr>
-          <w:sz w:val="28"/>
-          <w:szCs w:val="28"/>
-          <w:lang w:val="en-US"/>
-        </w:rPr>
-        <w:t xml:space="preserve">StartDate – datetime </w:t>
-      </w:r>
-      <w:r>
-        <w:rPr>
-          <w:b/>
-          <w:bCs/>
-          <w:sz w:val="28"/>
-          <w:szCs w:val="28"/>
-          <w:lang w:val="en-US"/>
-        </w:rPr>
-        <w:t>(required)</w:t>
-      </w:r>
-    </w:p>
-    <w:p>
-      <w:pPr>
-        <w:pStyle w:val="a3"/>
-        <w:numPr>
-          <w:ilvl w:val="0"/>
-          <w:numId w:val="12"/>
-        </w:numPr>
-        <w:rPr>
-          <w:sz w:val="28"/>
-          <w:szCs w:val="28"/>
-          <w:lang w:val="en-US"/>
-        </w:rPr>
-      </w:pPr>
-      <w:proofErr w:type="spellStart"/>
-      <w:r>
-        <w:rPr>
-          <w:sz w:val="28"/>
-          <w:szCs w:val="28"/>
-          <w:lang w:val="en-US"/>
-        </w:rPr>
-        <w:t>EndDate</w:t>
-      </w:r>
-      <w:proofErr w:type="spellEnd"/>
-      <w:r>
-        <w:rPr>
-          <w:sz w:val="28"/>
-          <w:szCs w:val="28"/>
-          <w:lang w:val="en-US"/>
-        </w:rPr>
-        <w:t xml:space="preserve"> – datetime </w:t>
-      </w:r>
-      <w:r>
-        <w:rPr>
-          <w:b/>
-          <w:bCs/>
-          <w:sz w:val="28"/>
-          <w:szCs w:val="28"/>
-          <w:lang w:val="en-US"/>
-        </w:rPr>
-        <w:t>(required)</w:t>
-      </w:r>
-    </w:p>
-    <w:p>
-      <w:pPr>
-        <w:pStyle w:val="a3"/>
-        <w:numPr>
-          <w:ilvl w:val="0"/>
-          <w:numId w:val="12"/>
-        </w:numPr>
-        <w:rPr>
-          <w:sz w:val="28"/>
-          <w:szCs w:val="28"/>
-          <w:lang w:val="en-US"/>
-        </w:rPr>
-      </w:pPr>
-      <w:proofErr w:type="spellStart"/>
-      <w:r>
-        <w:rPr>
-          <w:sz w:val="28"/>
-          <w:szCs w:val="28"/>
-          <w:lang w:val="en-US"/>
-        </w:rPr>
-        <w:t>Hotel_Id</w:t>
-      </w:r>
-      <w:proofErr w:type="spellEnd"/>
-      <w:r>
-        <w:rPr>
-          <w:sz w:val="28"/>
-          <w:szCs w:val="28"/>
-          <w:lang w:val="en-US"/>
-        </w:rPr>
-        <w:t xml:space="preserve"> – integer, foreign key </w:t>
-      </w:r>
-      <w:r>
-        <w:rPr>
-          <w:b/>
-          <w:bCs/>
-          <w:sz w:val="28"/>
-          <w:szCs w:val="28"/>
-          <w:lang w:val="en-US"/>
-        </w:rPr>
-        <w:t>(required)</w:t>
-      </w:r>
-    </w:p>
-    <w:p>
-      <w:pPr>
-        <w:pStyle w:val="a3"/>
-        <w:numPr>
-          <w:ilvl w:val="0"/>
-          <w:numId w:val="12"/>
-        </w:numPr>
-        <w:rPr>
-          <w:sz w:val="28"/>
-          <w:szCs w:val="28"/>
-          <w:lang w:val="en-US"/>
-        </w:rPr>
-      </w:pPr>
-      <w:r>
-        <w:rPr>
-          <w:sz w:val="28"/>
-          <w:szCs w:val="28"/>
-          <w:lang w:val="en-US"/>
-        </w:rPr>
-        <w:t xml:space="preserve">Hotel – Hotel </w:t>
-      </w:r>
-    </w:p>
-    <w:p>
-      <w:pPr>
-        <w:pStyle w:val="a3"/>
-        <w:numPr>
-          <w:ilvl w:val="0"/>
-          <w:numId w:val="12"/>
-        </w:numPr>
-        <w:rPr>
-          <w:sz w:val="28"/>
-          <w:szCs w:val="28"/>
-          <w:lang w:val="en-US"/>
-        </w:rPr>
-      </w:pPr>
-      <w:proofErr w:type="spellStart"/>
-      <w:r>
-        <w:rPr>
-          <w:sz w:val="28"/>
-          <w:szCs w:val="28"/>
-          <w:lang w:val="en-US"/>
-        </w:rPr>
-        <w:t>User_Id</w:t>
-      </w:r>
-      <w:proofErr w:type="spellEnd"/>
-      <w:r>
-        <w:rPr>
-          <w:sz w:val="28"/>
-          <w:szCs w:val="28"/>
-          <w:lang w:val="en-US"/>
-        </w:rPr>
-        <w:t xml:space="preserve"> – integer, foreign key </w:t>
-      </w:r>
-      <w:r>
-        <w:rPr>
-          <w:b/>
-          <w:bCs/>
-          <w:sz w:val="28"/>
-          <w:szCs w:val="28"/>
-          <w:lang w:val="en-US"/>
-        </w:rPr>
-        <w:t>(required)</w:t>
-      </w:r>
-    </w:p>
-    <w:p>
-      <w:pPr>
-        <w:pStyle w:val="a3"/>
-        <w:numPr>
-          <w:ilvl w:val="0"/>
-          <w:numId w:val="12"/>
-        </w:numPr>
-        <w:rPr>
-          <w:sz w:val="28"/>
-          <w:szCs w:val="28"/>
-          <w:lang w:val="en-US"/>
-        </w:rPr>
-      </w:pPr>
-      <w:r>
-        <w:rPr>
-          <w:sz w:val="28"/>
-          <w:szCs w:val="28"/>
-          <w:lang w:val="en-US"/>
-        </w:rPr>
-        <w:t xml:space="preserve">User – </w:t>
-      </w:r>
-      <w:proofErr w:type="spellStart"/>
-      <w:r>
-        <w:rPr>
-          <w:sz w:val="28"/>
-          <w:szCs w:val="28"/>
-          <w:lang w:val="en-US"/>
-        </w:rPr>
-        <w:t>IdentityUser</w:t>
-      </w:r>
-      <w:proofErr w:type="spellEnd"/>
-      <w:r>
-        <w:rPr>
-          <w:sz w:val="28"/>
-          <w:szCs w:val="28"/>
-          <w:lang w:val="en-US"/>
-        </w:rPr>
-        <w:t xml:space="preserve"> (or </w:t>
-      </w:r>
-      <w:proofErr w:type="spellStart"/>
-      <w:r>
-        <w:rPr>
-          <w:sz w:val="28"/>
-          <w:szCs w:val="28"/>
-          <w:lang w:val="en-US"/>
-        </w:rPr>
-        <w:t>ApplicationUser</w:t>
-      </w:r>
-      <w:proofErr w:type="spellEnd"/>
-      <w:r>
-        <w:rPr>
-          <w:sz w:val="28"/>
-          <w:szCs w:val="28"/>
-          <w:lang w:val="en-US"/>
-        </w:rPr>
-        <w:t xml:space="preserve"> if custom)</w:t>
-      </w:r>
-    </w:p>
-    <w:p>
-      <w:pPr>
-        <w:pStyle w:val="a3"/>
-        <w:numPr>
-          <w:ilvl w:val="0"/>
-          <w:numId w:val="12"/>
-        </w:numPr>
-        <w:rPr>
-          <w:sz w:val="28"/>
-          <w:szCs w:val="28"/>
-          <w:lang w:val="en-US"/>
-        </w:rPr>
-      </w:pPr>
-      <w:r>
-        <w:rPr>
-          <w:sz w:val="28"/>
-          <w:szCs w:val="28"/>
-          <w:lang w:val="en-US"/>
-        </w:rPr>
-        <w:t xml:space="preserve">CreatedOn – datetime </w:t>
-      </w:r>
-      <w:r>
-        <w:rPr>
-          <w:b/>
-          <w:bCs/>
-          <w:sz w:val="28"/>
-          <w:szCs w:val="28"/>
-          <w:lang w:val="en-US"/>
-        </w:rPr>
-        <w:t>(required)</w:t>
-      </w:r>
-    </w:p>
-    <w:p>
-      <w:pPr>
-        <w:pStyle w:val="a3"/>
-        <w:numPr>
-          <w:ilvl w:val="0"/>
-          <w:numId w:val="12"/>
-        </w:numPr>
-        <w:rPr>
-          <w:sz w:val="28"/>
-          <w:szCs w:val="28"/>
-          <w:lang w:val="en-US"/>
-        </w:rPr>
-      </w:pPr>
-      <w:proofErr w:type="spellStart"/>
-      <w:r>
-        <w:rPr>
-          <w:sz w:val="28"/>
-          <w:szCs w:val="28"/>
-          <w:lang w:val="en-US"/>
-        </w:rPr>
-        <w:t>IsActive</w:t>
-      </w:r>
-      <w:proofErr w:type="spellEnd"/>
-      <w:r>
-        <w:rPr>
-          <w:sz w:val="28"/>
-          <w:szCs w:val="28"/>
-          <w:lang w:val="en-US"/>
-        </w:rPr>
-        <w:t xml:space="preserve"> – Boolean </w:t>
+      <w:r>
+        <w:rPr>
+          <w:sz w:val="28"/>
+          <w:szCs w:val="28"/>
+          <w:lang w:val="en-US"/>
+        </w:rPr>
+        <w:t xml:space="preserve"> – string </w:t>
       </w:r>
       <w:r>
         <w:rPr>
@@ -3508,346 +3656,7 @@
           <w:szCs w:val="36"/>
           <w:lang w:val="en-US"/>
         </w:rPr>
-        <w:t xml:space="preserve">Table: </w:t>
-      </w:r>
-      <w:r>
-        <w:rPr>
-          <w:i/>
-          <w:iCs/>
-          <w:sz w:val="40"/>
-          <w:szCs w:val="40"/>
-          <w:lang w:val="en-US"/>
-        </w:rPr>
-        <w:t>Airports</w:t>
-      </w:r>
-    </w:p>
-    <w:p>
-      <w:pPr>
-        <w:pStyle w:val="a3"/>
-        <w:numPr>
-          <w:ilvl w:val="0"/>
-          <w:numId w:val="12"/>
-        </w:numPr>
-        <w:rPr>
-          <w:sz w:val="28"/>
-          <w:szCs w:val="28"/>
-          <w:lang w:val="en-US"/>
-        </w:rPr>
-      </w:pPr>
-      <w:r>
-        <w:rPr>
-          <w:sz w:val="28"/>
-          <w:szCs w:val="28"/>
-          <w:lang w:val="en-US"/>
-        </w:rPr>
-        <w:t xml:space="preserve">Id – integer, primary key </w:t>
-      </w:r>
-    </w:p>
-    <w:p>
-      <w:pPr>
-        <w:pStyle w:val="a3"/>
-        <w:numPr>
-          <w:ilvl w:val="0"/>
-          <w:numId w:val="12"/>
-        </w:numPr>
-        <w:rPr>
-          <w:sz w:val="28"/>
-          <w:szCs w:val="28"/>
-          <w:lang w:val="en-US"/>
-        </w:rPr>
-      </w:pPr>
-      <w:r>
-        <w:rPr>
-          <w:sz w:val="28"/>
-          <w:szCs w:val="28"/>
-          <w:lang w:val="en-US"/>
-        </w:rPr>
-        <w:t xml:space="preserve">Name – text with length [3, 50] </w:t>
-      </w:r>
-      <w:r>
-        <w:rPr>
-          <w:b/>
-          <w:bCs/>
-          <w:sz w:val="28"/>
-          <w:szCs w:val="28"/>
-          <w:lang w:val="en-US"/>
-        </w:rPr>
-        <w:t>(required)</w:t>
-      </w:r>
-    </w:p>
-    <w:p>
-      <w:pPr>
-        <w:pStyle w:val="a3"/>
-        <w:numPr>
-          <w:ilvl w:val="0"/>
-          <w:numId w:val="12"/>
-        </w:numPr>
-        <w:rPr>
-          <w:sz w:val="28"/>
-          <w:szCs w:val="28"/>
-          <w:lang w:val="en-US"/>
-        </w:rPr>
-      </w:pPr>
-      <w:proofErr w:type="spellStart"/>
-      <w:r>
-        <w:rPr>
-          <w:sz w:val="28"/>
-          <w:szCs w:val="28"/>
-          <w:lang w:val="en-US"/>
-        </w:rPr>
-        <w:t>City_Id</w:t>
-      </w:r>
-      <w:proofErr w:type="spellEnd"/>
-      <w:r>
-        <w:rPr>
-          <w:sz w:val="28"/>
-          <w:szCs w:val="28"/>
-          <w:lang w:val="en-US"/>
-        </w:rPr>
-        <w:t xml:space="preserve"> – integer, foreign key </w:t>
-      </w:r>
-      <w:r>
-        <w:rPr>
-          <w:b/>
-          <w:bCs/>
-          <w:sz w:val="28"/>
-          <w:szCs w:val="28"/>
-          <w:lang w:val="en-US"/>
-        </w:rPr>
-        <w:t>(required)</w:t>
-      </w:r>
-    </w:p>
-    <w:p>
-      <w:pPr>
-        <w:pStyle w:val="a3"/>
-        <w:numPr>
-          <w:ilvl w:val="0"/>
-          <w:numId w:val="12"/>
-        </w:numPr>
-        <w:rPr>
-          <w:sz w:val="28"/>
-          <w:szCs w:val="28"/>
-          <w:lang w:val="en-US"/>
-        </w:rPr>
-      </w:pPr>
-      <w:r>
-        <w:rPr>
-          <w:sz w:val="28"/>
-          <w:szCs w:val="28"/>
-          <w:lang w:val="en-US"/>
-        </w:rPr>
-        <w:t>City – City</w:t>
-      </w:r>
-    </w:p>
-    <w:p>
-      <w:pPr>
-        <w:rPr>
-          <w:sz w:val="28"/>
-          <w:szCs w:val="28"/>
-          <w:lang w:val="en-US"/>
-        </w:rPr>
-      </w:pPr>
-    </w:p>
-    <w:p>
-      <w:pPr>
-        <w:rPr>
-          <w:sz w:val="36"/>
-          <w:szCs w:val="36"/>
-          <w:lang w:val="en-US"/>
-        </w:rPr>
-      </w:pPr>
-      <w:r>
-        <w:rPr>
-          <w:sz w:val="36"/>
-          <w:szCs w:val="36"/>
-          <w:lang w:val="en-US"/>
-        </w:rPr>
         <w:lastRenderedPageBreak/>
-        <w:t xml:space="preserve">Table: </w:t>
-      </w:r>
-      <w:r>
-        <w:rPr>
-          <w:i/>
-          <w:iCs/>
-          <w:sz w:val="40"/>
-          <w:szCs w:val="40"/>
-          <w:lang w:val="en-US"/>
-        </w:rPr>
-        <w:t>Airlines</w:t>
-      </w:r>
-    </w:p>
-    <w:p>
-      <w:pPr>
-        <w:pStyle w:val="a3"/>
-        <w:numPr>
-          <w:ilvl w:val="0"/>
-          <w:numId w:val="12"/>
-        </w:numPr>
-        <w:rPr>
-          <w:sz w:val="28"/>
-          <w:szCs w:val="28"/>
-          <w:lang w:val="en-US"/>
-        </w:rPr>
-      </w:pPr>
-      <w:r>
-        <w:rPr>
-          <w:sz w:val="28"/>
-          <w:szCs w:val="28"/>
-          <w:lang w:val="en-US"/>
-        </w:rPr>
-        <w:t xml:space="preserve">Id – integer, primary key </w:t>
-      </w:r>
-    </w:p>
-    <w:p>
-      <w:pPr>
-        <w:pStyle w:val="a3"/>
-        <w:numPr>
-          <w:ilvl w:val="0"/>
-          <w:numId w:val="12"/>
-        </w:numPr>
-        <w:rPr>
-          <w:sz w:val="28"/>
-          <w:szCs w:val="28"/>
-          <w:lang w:val="en-US"/>
-        </w:rPr>
-      </w:pPr>
-      <w:r>
-        <w:rPr>
-          <w:sz w:val="28"/>
-          <w:szCs w:val="28"/>
-          <w:lang w:val="en-US"/>
-        </w:rPr>
-        <w:t xml:space="preserve">Name – text with length [3, 50] </w:t>
-      </w:r>
-      <w:r>
-        <w:rPr>
-          <w:b/>
-          <w:bCs/>
-          <w:sz w:val="28"/>
-          <w:szCs w:val="28"/>
-          <w:lang w:val="en-US"/>
-        </w:rPr>
-        <w:t>(required)</w:t>
-      </w:r>
-    </w:p>
-    <w:p>
-      <w:pPr>
-        <w:pStyle w:val="a3"/>
-        <w:numPr>
-          <w:ilvl w:val="0"/>
-          <w:numId w:val="12"/>
-        </w:numPr>
-        <w:rPr>
-          <w:sz w:val="28"/>
-          <w:szCs w:val="28"/>
-          <w:lang w:val="en-US"/>
-        </w:rPr>
-      </w:pPr>
-      <w:r>
-        <w:rPr>
-          <w:sz w:val="28"/>
-          <w:szCs w:val="28"/>
-          <w:lang w:val="en-US"/>
-        </w:rPr>
-        <w:t>Image – string</w:t>
-      </w:r>
-      <w:r>
-        <w:rPr>
-          <w:i/>
-          <w:iCs/>
-          <w:sz w:val="28"/>
-          <w:szCs w:val="28"/>
-          <w:lang w:val="en-US"/>
-        </w:rPr>
-        <w:t xml:space="preserve"> </w:t>
-      </w:r>
-      <w:r>
-        <w:rPr>
-          <w:b/>
-          <w:bCs/>
-          <w:i/>
-          <w:iCs/>
-          <w:sz w:val="28"/>
-          <w:szCs w:val="28"/>
-          <w:lang w:val="en-US"/>
-        </w:rPr>
-        <w:t>NULLABLE</w:t>
-      </w:r>
-    </w:p>
-    <w:p>
-      <w:pPr>
-        <w:pStyle w:val="a3"/>
-        <w:numPr>
-          <w:ilvl w:val="0"/>
-          <w:numId w:val="12"/>
-        </w:numPr>
-        <w:rPr>
-          <w:sz w:val="28"/>
-          <w:szCs w:val="28"/>
-          <w:lang w:val="en-US"/>
-        </w:rPr>
-      </w:pPr>
-      <w:proofErr w:type="spellStart"/>
-      <w:r>
-        <w:rPr>
-          <w:sz w:val="28"/>
-          <w:szCs w:val="28"/>
-          <w:lang w:val="en-US"/>
-        </w:rPr>
-        <w:t>WebSiteURL</w:t>
-      </w:r>
-      <w:proofErr w:type="spellEnd"/>
-      <w:r>
-        <w:rPr>
-          <w:sz w:val="28"/>
-          <w:szCs w:val="28"/>
-          <w:lang w:val="en-US"/>
-        </w:rPr>
-        <w:t xml:space="preserve"> – string </w:t>
-      </w:r>
-      <w:r>
-        <w:rPr>
-          <w:b/>
-          <w:bCs/>
-          <w:sz w:val="28"/>
-          <w:szCs w:val="28"/>
-          <w:lang w:val="en-US"/>
-        </w:rPr>
-        <w:t>(required)</w:t>
-      </w:r>
-    </w:p>
-    <w:p>
-      <w:pPr>
-        <w:rPr>
-          <w:sz w:val="28"/>
-          <w:szCs w:val="28"/>
-          <w:lang w:val="en-US"/>
-        </w:rPr>
-      </w:pPr>
-    </w:p>
-    <w:p>
-      <w:pPr>
-        <w:rPr>
-          <w:sz w:val="28"/>
-          <w:szCs w:val="28"/>
-          <w:lang w:val="en-US"/>
-        </w:rPr>
-      </w:pPr>
-    </w:p>
-    <w:p>
-      <w:pPr>
-        <w:rPr>
-          <w:sz w:val="36"/>
-          <w:szCs w:val="36"/>
-          <w:lang w:val="en-US"/>
-        </w:rPr>
-      </w:pPr>
-      <w:r>
-        <w:rPr>
-          <w:sz w:val="36"/>
-          <w:szCs w:val="36"/>
-          <w:lang w:val="en-US"/>
-        </w:rPr>
         <w:t xml:space="preserve">Table: </w:t>
       </w:r>
       <w:r>

</xml_diff>